<commit_message>
Carpeta: Se actualiza el historial de revision global
</commit_message>
<xml_diff>
--- a/EvOrg/Sistema de organización de eventos 1.2.docx
+++ b/EvOrg/Sistema de organización de eventos 1.2.docx
@@ -4193,6 +4193,89 @@
                 <w:rFonts w:ascii="Arial" w:hAnsi="Arial" w:cs="Arial"/>
               </w:rPr>
               <w:t>, Asignar Familias y Patentes, Encriptar</w:t>
+            </w:r>
+          </w:p>
+        </w:tc>
+      </w:tr>
+      <w:tr>
+        <w:trPr>
+          <w:trHeight w:val="488"/>
+        </w:trPr>
+        <w:tc>
+          <w:tcPr>
+            <w:tcW w:w="2349" w:type="dxa"/>
+          </w:tcPr>
+          <w:p>
+            <w:pPr>
+              <w:jc w:val="center"/>
+              <w:rPr>
+                <w:rFonts w:ascii="Arial" w:hAnsi="Arial" w:cs="Arial"/>
+              </w:rPr>
+            </w:pPr>
+            <w:r>
+              <w:rPr>
+                <w:rFonts w:ascii="Arial" w:hAnsi="Arial" w:cs="Arial"/>
+              </w:rPr>
+              <w:t>5/5/2017</w:t>
+            </w:r>
+          </w:p>
+        </w:tc>
+        <w:tc>
+          <w:tcPr>
+            <w:tcW w:w="1190" w:type="dxa"/>
+          </w:tcPr>
+          <w:p>
+            <w:pPr>
+              <w:jc w:val="center"/>
+              <w:rPr>
+                <w:rFonts w:ascii="Arial" w:hAnsi="Arial" w:cs="Arial"/>
+              </w:rPr>
+            </w:pPr>
+            <w:r>
+              <w:rPr>
+                <w:rFonts w:ascii="Arial" w:hAnsi="Arial" w:cs="Arial"/>
+              </w:rPr>
+              <w:t>1.2</w:t>
+            </w:r>
+          </w:p>
+        </w:tc>
+        <w:tc>
+          <w:tcPr>
+            <w:tcW w:w="2410" w:type="dxa"/>
+          </w:tcPr>
+          <w:p>
+            <w:pPr>
+              <w:jc w:val="center"/>
+              <w:rPr>
+                <w:rFonts w:ascii="Arial" w:hAnsi="Arial" w:cs="Arial"/>
+              </w:rPr>
+            </w:pPr>
+            <w:proofErr w:type="spellStart"/>
+            <w:r>
+              <w:rPr>
+                <w:rFonts w:ascii="Arial" w:hAnsi="Arial" w:cs="Arial"/>
+              </w:rPr>
+              <w:t>PantallasABM</w:t>
+            </w:r>
+            <w:proofErr w:type="spellEnd"/>
+          </w:p>
+        </w:tc>
+        <w:tc>
+          <w:tcPr>
+            <w:tcW w:w="3447" w:type="dxa"/>
+          </w:tcPr>
+          <w:p>
+            <w:pPr>
+              <w:jc w:val="center"/>
+              <w:rPr>
+                <w:rFonts w:ascii="Arial" w:hAnsi="Arial" w:cs="Arial"/>
+              </w:rPr>
+            </w:pPr>
+            <w:r>
+              <w:rPr>
+                <w:rFonts w:ascii="Arial" w:hAnsi="Arial" w:cs="Arial"/>
+              </w:rPr>
+              <w:t>Se actualizan las pantallas</w:t>
             </w:r>
           </w:p>
         </w:tc>
@@ -9545,6 +9628,8 @@
         <w:pStyle w:val="Titulo3Facu"/>
       </w:pPr>
       <w:bookmarkStart w:id="26" w:name="_Toc481792609"/>
+      <w:bookmarkStart w:id="27" w:name="_GoBack"/>
+      <w:bookmarkEnd w:id="27"/>
       <w:r>
         <w:lastRenderedPageBreak/>
         <w:t>Especificaciones de Casos de Uso – ABM de Entidad</w:t>
@@ -13431,7 +13516,7 @@
       <w:pPr>
         <w:pStyle w:val="Titulo3Facu"/>
       </w:pPr>
-      <w:bookmarkStart w:id="27" w:name="_Toc481792610"/>
+      <w:bookmarkStart w:id="28" w:name="_Toc481792610"/>
       <w:r>
         <w:lastRenderedPageBreak/>
         <w:t xml:space="preserve">Pantallas </w:t>
@@ -13439,7 +13524,7 @@
       <w:r>
         <w:t>Casos de Uso ABM</w:t>
       </w:r>
-      <w:bookmarkEnd w:id="27"/>
+      <w:bookmarkEnd w:id="28"/>
     </w:p>
     <w:tbl>
       <w:tblPr>
@@ -14484,8 +14569,6 @@
       <w:pPr>
         <w:pStyle w:val="CuerpoFacu"/>
       </w:pPr>
-      <w:bookmarkStart w:id="28" w:name="_GoBack"/>
-      <w:bookmarkEnd w:id="28"/>
     </w:p>
     <w:p>
       <w:pPr>
@@ -19137,6 +19220,7 @@
         <w:docPartUnique/>
       </w:docPartObj>
     </w:sdtPr>
+    <w:sdtEndPr/>
     <w:sdtContent>
       <w:p>
         <w:pPr>
@@ -24715,7 +24799,7 @@
 </file>
 
 <file path=customXml/itemProps1.xml><?xml version="1.0" encoding="utf-8"?>
-<ds:datastoreItem xmlns:ds="http://schemas.openxmlformats.org/officeDocument/2006/customXml" ds:itemID="{41FC9A32-5746-4E07-A40B-3866F3DDEB68}">
+<ds:datastoreItem xmlns:ds="http://schemas.openxmlformats.org/officeDocument/2006/customXml" ds:itemID="{5686C62B-076C-468E-8914-90D8C3021744}">
   <ds:schemaRefs>
     <ds:schemaRef ds:uri="http://schemas.openxmlformats.org/officeDocument/2006/bibliography"/>
   </ds:schemaRefs>

</xml_diff>

<commit_message>
Sistema: Se agrega icono al sistema
</commit_message>
<xml_diff>
--- a/EvOrg/Sistema de organización de eventos 1.2.docx
+++ b/EvOrg/Sistema de organización de eventos 1.2.docx
@@ -94,7 +94,6 @@
           <w:u w:val="single"/>
         </w:rPr>
       </w:pPr>
-      <w:proofErr w:type="spellStart"/>
       <w:r>
         <w:rPr>
           <w:i/>
@@ -104,7 +103,6 @@
         </w:rPr>
         <w:t>EvOrg</w:t>
       </w:r>
-      <w:proofErr w:type="spellEnd"/>
     </w:p>
     <w:p>
       <w:pPr>
@@ -3988,16 +3986,8 @@
               <w:rPr>
                 <w:rFonts w:ascii="Arial" w:hAnsi="Arial" w:cs="Arial"/>
               </w:rPr>
-              <w:t xml:space="preserve">Se agregan las entidades Usuario, Familia, Patente y </w:t>
-            </w:r>
-            <w:proofErr w:type="spellStart"/>
-            <w:r>
-              <w:rPr>
-                <w:rFonts w:ascii="Arial" w:hAnsi="Arial" w:cs="Arial"/>
-              </w:rPr>
-              <w:t>GrupoPatente</w:t>
-            </w:r>
-            <w:proofErr w:type="spellEnd"/>
+              <w:t>Se agregan las entidades Usuario, Familia, Patente y GrupoPatente</w:t>
+            </w:r>
           </w:p>
         </w:tc>
       </w:tr>
@@ -4054,14 +4044,12 @@
                 <w:rFonts w:ascii="Arial" w:hAnsi="Arial" w:cs="Arial"/>
               </w:rPr>
             </w:pPr>
-            <w:proofErr w:type="spellStart"/>
             <w:r>
               <w:rPr>
                 <w:rFonts w:ascii="Arial" w:hAnsi="Arial" w:cs="Arial"/>
               </w:rPr>
               <w:t>PantallasABM</w:t>
             </w:r>
-            <w:proofErr w:type="spellEnd"/>
           </w:p>
         </w:tc>
         <w:tc>
@@ -4178,21 +4166,7 @@
               <w:rPr>
                 <w:rFonts w:ascii="Arial" w:hAnsi="Arial" w:cs="Arial"/>
               </w:rPr>
-              <w:t xml:space="preserve">s de uso </w:t>
-            </w:r>
-            <w:proofErr w:type="spellStart"/>
-            <w:r>
-              <w:rPr>
-                <w:rFonts w:ascii="Arial" w:hAnsi="Arial" w:cs="Arial"/>
-              </w:rPr>
-              <w:t>LogIn</w:t>
-            </w:r>
-            <w:proofErr w:type="spellEnd"/>
-            <w:r>
-              <w:rPr>
-                <w:rFonts w:ascii="Arial" w:hAnsi="Arial" w:cs="Arial"/>
-              </w:rPr>
-              <w:t>, Asignar Familias y Patentes, Encriptar</w:t>
+              <w:t>s de uso LogIn, Asignar Familias y Patentes, Encriptar</w:t>
             </w:r>
           </w:p>
         </w:tc>
@@ -4250,14 +4224,12 @@
                 <w:rFonts w:ascii="Arial" w:hAnsi="Arial" w:cs="Arial"/>
               </w:rPr>
             </w:pPr>
-            <w:proofErr w:type="spellStart"/>
             <w:r>
               <w:rPr>
                 <w:rFonts w:ascii="Arial" w:hAnsi="Arial" w:cs="Arial"/>
               </w:rPr>
               <w:t>PantallasABM</w:t>
             </w:r>
-            <w:proofErr w:type="spellEnd"/>
           </w:p>
         </w:tc>
         <w:tc>
@@ -4400,11 +4372,9 @@
       <w:r>
         <w:t xml:space="preserve">El propósito de este </w:t>
       </w:r>
-      <w:proofErr w:type="spellStart"/>
       <w:r>
         <w:t>EvOrg</w:t>
       </w:r>
-      <w:proofErr w:type="spellEnd"/>
       <w:r>
         <w:t xml:space="preserve"> es </w:t>
       </w:r>
@@ -4602,15 +4572,7 @@
         <w:t xml:space="preserve"> algunos datos precargados. Estos serán, </w:t>
       </w:r>
       <w:r>
-        <w:t xml:space="preserve">una lista de tipos de evento, pasos a seguir dependiendo del tipo de evento seleccionado, lista de servicios </w:t>
-      </w:r>
-      <w:proofErr w:type="spellStart"/>
-      <w:r>
-        <w:t>tercerizados</w:t>
-      </w:r>
-      <w:proofErr w:type="spellEnd"/>
-      <w:r>
-        <w:t>, lista de salones y lista de pasos a realizar comunes en todo evento.</w:t>
+        <w:t>una lista de tipos de evento, pasos a seguir dependiendo del tipo de evento seleccionado, lista de servicios tercerizados, lista de salones y lista de pasos a realizar comunes en todo evento.</w:t>
       </w:r>
     </w:p>
     <w:p>
@@ -5519,19 +5481,8 @@
           <w:sz w:val="24"/>
           <w:szCs w:val="24"/>
         </w:rPr>
-        <w:t xml:space="preserve">Gestión de Log In / Log </w:t>
+        <w:t>Gestión de Log In / Log Out</w:t>
       </w:r>
-      <w:proofErr w:type="spellStart"/>
-      <w:r>
-        <w:rPr>
-          <w:rFonts w:ascii="Arial" w:hAnsi="Arial" w:cs="Arial"/>
-          <w:b/>
-          <w:sz w:val="24"/>
-          <w:szCs w:val="24"/>
-        </w:rPr>
-        <w:t>Out</w:t>
-      </w:r>
-      <w:proofErr w:type="spellEnd"/>
     </w:p>
     <w:p>
       <w:pPr>
@@ -6826,27 +6777,7 @@
                 <w:sz w:val="20"/>
                 <w:szCs w:val="20"/>
               </w:rPr>
-              <w:t xml:space="preserve">5 - </w:t>
-            </w:r>
-            <w:proofErr w:type="spellStart"/>
-            <w:r>
-              <w:rPr>
-                <w:rFonts w:ascii="Arial" w:hAnsi="Arial" w:cs="Arial"/>
-                <w:b/>
-                <w:sz w:val="20"/>
-                <w:szCs w:val="20"/>
-              </w:rPr>
-              <w:t>Postcondiciones</w:t>
-            </w:r>
-            <w:proofErr w:type="spellEnd"/>
-            <w:r>
-              <w:rPr>
-                <w:rFonts w:ascii="Arial" w:hAnsi="Arial" w:cs="Arial"/>
-                <w:b/>
-                <w:sz w:val="20"/>
-                <w:szCs w:val="20"/>
-              </w:rPr>
-              <w:t>:</w:t>
+              <w:t>5 - Postcondiciones:</w:t>
             </w:r>
           </w:p>
         </w:tc>
@@ -7978,27 +7909,7 @@
                 <w:sz w:val="20"/>
                 <w:szCs w:val="20"/>
               </w:rPr>
-              <w:t xml:space="preserve">5 - </w:t>
-            </w:r>
-            <w:proofErr w:type="spellStart"/>
-            <w:r>
-              <w:rPr>
-                <w:rFonts w:ascii="Arial" w:hAnsi="Arial" w:cs="Arial"/>
-                <w:b/>
-                <w:sz w:val="20"/>
-                <w:szCs w:val="20"/>
-              </w:rPr>
-              <w:t>Postcondiciones</w:t>
-            </w:r>
-            <w:proofErr w:type="spellEnd"/>
-            <w:r>
-              <w:rPr>
-                <w:rFonts w:ascii="Arial" w:hAnsi="Arial" w:cs="Arial"/>
-                <w:b/>
-                <w:sz w:val="20"/>
-                <w:szCs w:val="20"/>
-              </w:rPr>
-              <w:t>:</w:t>
+              <w:t>5 - Postcondiciones:</w:t>
             </w:r>
           </w:p>
         </w:tc>
@@ -9363,27 +9274,7 @@
                 <w:sz w:val="20"/>
                 <w:szCs w:val="20"/>
               </w:rPr>
-              <w:t xml:space="preserve">5 - </w:t>
-            </w:r>
-            <w:proofErr w:type="spellStart"/>
-            <w:r>
-              <w:rPr>
-                <w:rFonts w:ascii="Arial" w:hAnsi="Arial" w:cs="Arial"/>
-                <w:b/>
-                <w:sz w:val="20"/>
-                <w:szCs w:val="20"/>
-              </w:rPr>
-              <w:t>Postcondiciones</w:t>
-            </w:r>
-            <w:proofErr w:type="spellEnd"/>
-            <w:r>
-              <w:rPr>
-                <w:rFonts w:ascii="Arial" w:hAnsi="Arial" w:cs="Arial"/>
-                <w:b/>
-                <w:sz w:val="20"/>
-                <w:szCs w:val="20"/>
-              </w:rPr>
-              <w:t>:</w:t>
+              <w:t>5 - Postcondiciones:</w:t>
             </w:r>
           </w:p>
         </w:tc>
@@ -9628,8 +9519,6 @@
         <w:pStyle w:val="Titulo3Facu"/>
       </w:pPr>
       <w:bookmarkStart w:id="26" w:name="_Toc481792609"/>
-      <w:bookmarkStart w:id="27" w:name="_GoBack"/>
-      <w:bookmarkEnd w:id="27"/>
       <w:r>
         <w:lastRenderedPageBreak/>
         <w:t>Especificaciones de Casos de Uso – ABM de Entidad</w:t>
@@ -9856,16 +9745,8 @@
               <w:rPr>
                 <w:rFonts w:ascii="Arial" w:hAnsi="Arial" w:cs="Arial"/>
               </w:rPr>
-              <w:t xml:space="preserve">Se agregan las entidades Usuario, Familia, Patente y </w:t>
-            </w:r>
-            <w:proofErr w:type="spellStart"/>
-            <w:r>
-              <w:rPr>
-                <w:rFonts w:ascii="Arial" w:hAnsi="Arial" w:cs="Arial"/>
-              </w:rPr>
-              <w:t>GrupoPatente</w:t>
-            </w:r>
-            <w:proofErr w:type="spellEnd"/>
+              <w:t>Se agregan las entidades Usuario, Familia, Patente y GrupoPatente</w:t>
+            </w:r>
           </w:p>
         </w:tc>
       </w:tr>
@@ -10253,11 +10134,9 @@
               <w:jc w:val="center"/>
               <w:cnfStyle w:val="000000000000" w:firstRow="0" w:lastRow="0" w:firstColumn="0" w:lastColumn="0" w:oddVBand="0" w:evenVBand="0" w:oddHBand="0" w:evenHBand="0" w:firstRowFirstColumn="0" w:firstRowLastColumn="0" w:lastRowFirstColumn="0" w:lastRowLastColumn="0"/>
             </w:pPr>
-            <w:proofErr w:type="spellStart"/>
             <w:r>
               <w:t>Telefono</w:t>
             </w:r>
-            <w:proofErr w:type="spellEnd"/>
           </w:p>
         </w:tc>
         <w:tc>
@@ -13057,11 +12936,9 @@
               <w:jc w:val="center"/>
               <w:cnfStyle w:val="000000100000" w:firstRow="0" w:lastRow="0" w:firstColumn="0" w:lastColumn="0" w:oddVBand="0" w:evenVBand="0" w:oddHBand="1" w:evenHBand="0" w:firstRowFirstColumn="0" w:firstRowLastColumn="0" w:lastRowFirstColumn="0" w:lastRowLastColumn="0"/>
             </w:pPr>
-            <w:proofErr w:type="spellStart"/>
             <w:r>
               <w:t>Descripcion</w:t>
             </w:r>
-            <w:proofErr w:type="spellEnd"/>
           </w:p>
         </w:tc>
         <w:tc>
@@ -13516,7 +13393,7 @@
       <w:pPr>
         <w:pStyle w:val="Titulo3Facu"/>
       </w:pPr>
-      <w:bookmarkStart w:id="28" w:name="_Toc481792610"/>
+      <w:bookmarkStart w:id="27" w:name="_Toc481792610"/>
       <w:r>
         <w:lastRenderedPageBreak/>
         <w:t xml:space="preserve">Pantallas </w:t>
@@ -13524,7 +13401,7 @@
       <w:r>
         <w:t>Casos de Uso ABM</w:t>
       </w:r>
-      <w:bookmarkEnd w:id="28"/>
+      <w:bookmarkEnd w:id="27"/>
     </w:p>
     <w:tbl>
       <w:tblPr>
@@ -13814,6 +13691,69 @@
           </w:p>
         </w:tc>
       </w:tr>
+      <w:tr>
+        <w:trPr>
+          <w:trHeight w:val="488"/>
+          <w:jc w:val="left"/>
+        </w:trPr>
+        <w:tc>
+          <w:tcPr>
+            <w:tcW w:w="2349" w:type="dxa"/>
+          </w:tcPr>
+          <w:p>
+            <w:pPr>
+              <w:jc w:val="center"/>
+              <w:rPr>
+                <w:rFonts w:ascii="Arial" w:hAnsi="Arial" w:cs="Arial"/>
+              </w:rPr>
+            </w:pPr>
+            <w:r>
+              <w:rPr>
+                <w:rFonts w:ascii="Arial" w:hAnsi="Arial" w:cs="Arial"/>
+              </w:rPr>
+              <w:t>6/5/2017</w:t>
+            </w:r>
+          </w:p>
+        </w:tc>
+        <w:tc>
+          <w:tcPr>
+            <w:tcW w:w="1190" w:type="dxa"/>
+          </w:tcPr>
+          <w:p>
+            <w:pPr>
+              <w:jc w:val="center"/>
+              <w:rPr>
+                <w:rFonts w:ascii="Arial" w:hAnsi="Arial" w:cs="Arial"/>
+              </w:rPr>
+            </w:pPr>
+            <w:r>
+              <w:rPr>
+                <w:rFonts w:ascii="Arial" w:hAnsi="Arial" w:cs="Arial"/>
+              </w:rPr>
+              <w:t>1.2</w:t>
+            </w:r>
+          </w:p>
+        </w:tc>
+        <w:tc>
+          <w:tcPr>
+            <w:tcW w:w="3447" w:type="dxa"/>
+          </w:tcPr>
+          <w:p>
+            <w:pPr>
+              <w:jc w:val="center"/>
+              <w:rPr>
+                <w:rFonts w:ascii="Arial" w:hAnsi="Arial" w:cs="Arial"/>
+              </w:rPr>
+            </w:pPr>
+            <w:r>
+              <w:rPr>
+                <w:rFonts w:ascii="Arial" w:hAnsi="Arial" w:cs="Arial"/>
+              </w:rPr>
+              <w:t>Se les agrega un icono a las pantallas</w:t>
+            </w:r>
+          </w:p>
+        </w:tc>
+      </w:tr>
     </w:tbl>
     <w:p>
       <w:pPr>
@@ -13844,6 +13784,20 @@
       <w:pPr>
         <w:pStyle w:val="CuerpoFacu"/>
       </w:pPr>
+    </w:p>
+    <w:p>
+      <w:pPr>
+        <w:pStyle w:val="CuerpoFacu"/>
+      </w:pPr>
+    </w:p>
+    <w:p>
+      <w:pPr>
+        <w:pStyle w:val="CuerpoFacu"/>
+        <w:ind w:left="709"/>
+      </w:pPr>
+      <w:r>
+        <w:t>Log In</w:t>
+      </w:r>
     </w:p>
     <w:p>
       <w:pPr>
@@ -13857,9 +13811,9 @@
         </w:rPr>
         <w:drawing>
           <wp:inline distT="0" distB="0" distL="0" distR="0">
-            <wp:extent cx="5962650" cy="1866900"/>
-            <wp:effectExtent l="0" t="0" r="0" b="0"/>
-            <wp:docPr id="55" name="Imagen 55" descr="C:\Users\Facu\AppData\Local\Microsoft\Windows\INetCache\Content.Word\ss (2017-05-06 at 03.11.17).jpg"/>
+            <wp:extent cx="2819400" cy="1781175"/>
+            <wp:effectExtent l="0" t="0" r="0" b="9525"/>
+            <wp:docPr id="2" name="Imagen 2" descr="C:\Users\Facu\AppData\Local\Microsoft\Windows\INetCache\Content.Word\ss (2017-05-06 at 11.22.58).jpg"/>
             <wp:cNvGraphicFramePr>
               <a:graphicFrameLocks xmlns:a="http://schemas.openxmlformats.org/drawingml/2006/main" noChangeAspect="1"/>
             </wp:cNvGraphicFramePr>
@@ -13867,7 +13821,7 @@
               <a:graphicData uri="http://schemas.openxmlformats.org/drawingml/2006/picture">
                 <pic:pic xmlns:pic="http://schemas.openxmlformats.org/drawingml/2006/picture">
                   <pic:nvPicPr>
-                    <pic:cNvPr id="0" name="Picture 33" descr="C:\Users\Facu\AppData\Local\Microsoft\Windows\INetCache\Content.Word\ss (2017-05-06 at 03.11.17).jpg"/>
+                    <pic:cNvPr id="0" name="Picture 1" descr="C:\Users\Facu\AppData\Local\Microsoft\Windows\INetCache\Content.Word\ss (2017-05-06 at 11.22.58).jpg"/>
                     <pic:cNvPicPr>
                       <a:picLocks noChangeAspect="1" noChangeArrowheads="1"/>
                     </pic:cNvPicPr>
@@ -13888,7 +13842,7 @@
                   <pic:spPr bwMode="auto">
                     <a:xfrm>
                       <a:off x="0" y="0"/>
-                      <a:ext cx="5962650" cy="1866900"/>
+                      <a:ext cx="2819400" cy="1781175"/>
                     </a:xfrm>
                     <a:prstGeom prst="rect">
                       <a:avLst/>
@@ -13910,17 +13864,92 @@
         <w:pStyle w:val="CuerpoFacu"/>
         <w:jc w:val="center"/>
       </w:pPr>
+    </w:p>
+    <w:p>
+      <w:pPr>
+        <w:pStyle w:val="CuerpoFacu"/>
+        <w:jc w:val="center"/>
+      </w:pPr>
+    </w:p>
+    <w:p>
+      <w:pPr>
+        <w:pStyle w:val="CuerpoFacu"/>
+        <w:jc w:val="center"/>
+      </w:pPr>
+    </w:p>
+    <w:p>
+      <w:pPr>
+        <w:pStyle w:val="CuerpoFacu"/>
+        <w:jc w:val="center"/>
+      </w:pPr>
+    </w:p>
+    <w:p>
+      <w:pPr>
+        <w:pStyle w:val="CuerpoFacu"/>
+        <w:jc w:val="center"/>
+      </w:pPr>
+    </w:p>
+    <w:p>
+      <w:pPr>
+        <w:pStyle w:val="CuerpoFacu"/>
+        <w:jc w:val="center"/>
+      </w:pPr>
+    </w:p>
+    <w:p>
+      <w:pPr>
+        <w:pStyle w:val="CuerpoFacu"/>
+        <w:jc w:val="center"/>
+      </w:pPr>
+    </w:p>
+    <w:p>
+      <w:pPr>
+        <w:pStyle w:val="CuerpoFacu"/>
+        <w:jc w:val="center"/>
+      </w:pPr>
+    </w:p>
+    <w:p>
+      <w:pPr>
+        <w:pStyle w:val="CuerpoFacu"/>
+        <w:jc w:val="center"/>
+      </w:pPr>
+    </w:p>
+    <w:p>
+      <w:pPr>
+        <w:pStyle w:val="CuerpoFacu"/>
+        <w:jc w:val="center"/>
+      </w:pPr>
+    </w:p>
+    <w:p>
+      <w:pPr>
+        <w:pStyle w:val="CuerpoFacu"/>
+        <w:jc w:val="center"/>
+      </w:pPr>
+    </w:p>
+    <w:p>
+      <w:pPr>
+        <w:pStyle w:val="CuerpoFacu"/>
+        <w:ind w:left="709"/>
+      </w:pPr>
+      <w:r>
+        <w:lastRenderedPageBreak/>
+        <w:t>Pantalla de Inicio</w:t>
+      </w:r>
+    </w:p>
+    <w:p>
+      <w:pPr>
+        <w:pStyle w:val="CuerpoFacu"/>
+        <w:jc w:val="center"/>
+      </w:pPr>
       <w:r>
         <w:rPr>
           <w:noProof/>
           <w:lang w:eastAsia="es-AR"/>
         </w:rPr>
-        <w:lastRenderedPageBreak/>
         <w:drawing>
           <wp:inline distT="0" distB="0" distL="0" distR="0">
-            <wp:extent cx="4276725" cy="3933825"/>
-            <wp:effectExtent l="0" t="0" r="9525" b="9525"/>
-            <wp:docPr id="54" name="Imagen 54" descr="C:\Users\Facu\AppData\Local\Microsoft\Windows\INetCache\Content.Word\ss (2017-05-06 at 03.04.33).jpg"/>
+            <wp:extent cx="4914900" cy="3257550"/>
+            <wp:effectExtent l="0" t="0" r="0" b="0"/>
+            <wp:docPr id="4" name="Imagen 4" descr="C:\Users\Facu\AppData\Local\Microsoft\Windows\INetCache\Content.Word\ss (2017-05-06 at 11.25.33).jpg"/>
             <wp:cNvGraphicFramePr>
               <a:graphicFrameLocks xmlns:a="http://schemas.openxmlformats.org/drawingml/2006/main" noChangeAspect="1"/>
             </wp:cNvGraphicFramePr>
@@ -13928,7 +13957,7 @@
               <a:graphicData uri="http://schemas.openxmlformats.org/drawingml/2006/picture">
                 <pic:pic xmlns:pic="http://schemas.openxmlformats.org/drawingml/2006/picture">
                   <pic:nvPicPr>
-                    <pic:cNvPr id="0" name="Picture 32" descr="C:\Users\Facu\AppData\Local\Microsoft\Windows\INetCache\Content.Word\ss (2017-05-06 at 03.04.33).jpg"/>
+                    <pic:cNvPr id="0" name="Picture 2" descr="C:\Users\Facu\AppData\Local\Microsoft\Windows\INetCache\Content.Word\ss (2017-05-06 at 11.25.33).jpg"/>
                     <pic:cNvPicPr>
                       <a:picLocks noChangeAspect="1" noChangeArrowheads="1"/>
                     </pic:cNvPicPr>
@@ -13949,7 +13978,7 @@
                   <pic:spPr bwMode="auto">
                     <a:xfrm>
                       <a:off x="0" y="0"/>
-                      <a:ext cx="4276725" cy="3933825"/>
+                      <a:ext cx="4914900" cy="3257550"/>
                     </a:xfrm>
                     <a:prstGeom prst="rect">
                       <a:avLst/>
@@ -13969,6 +13998,100 @@
     <w:p>
       <w:pPr>
         <w:pStyle w:val="CuerpoFacu"/>
+        <w:ind w:left="709"/>
+      </w:pPr>
+    </w:p>
+    <w:p>
+      <w:pPr>
+        <w:pStyle w:val="CuerpoFacu"/>
+        <w:ind w:left="709"/>
+      </w:pPr>
+    </w:p>
+    <w:p>
+      <w:pPr>
+        <w:pStyle w:val="CuerpoFacu"/>
+        <w:ind w:left="709"/>
+      </w:pPr>
+    </w:p>
+    <w:p>
+      <w:pPr>
+        <w:pStyle w:val="CuerpoFacu"/>
+        <w:ind w:left="709"/>
+      </w:pPr>
+    </w:p>
+    <w:p>
+      <w:pPr>
+        <w:pStyle w:val="CuerpoFacu"/>
+        <w:ind w:left="709"/>
+      </w:pPr>
+    </w:p>
+    <w:p>
+      <w:pPr>
+        <w:pStyle w:val="CuerpoFacu"/>
+        <w:ind w:left="709"/>
+      </w:pPr>
+    </w:p>
+    <w:p>
+      <w:pPr>
+        <w:pStyle w:val="CuerpoFacu"/>
+        <w:ind w:left="709"/>
+      </w:pPr>
+    </w:p>
+    <w:p>
+      <w:pPr>
+        <w:pStyle w:val="CuerpoFacu"/>
+        <w:ind w:left="709"/>
+      </w:pPr>
+    </w:p>
+    <w:p>
+      <w:pPr>
+        <w:pStyle w:val="CuerpoFacu"/>
+        <w:ind w:left="709"/>
+      </w:pPr>
+    </w:p>
+    <w:p>
+      <w:pPr>
+        <w:pStyle w:val="CuerpoFacu"/>
+        <w:ind w:left="709"/>
+      </w:pPr>
+    </w:p>
+    <w:p>
+      <w:pPr>
+        <w:pStyle w:val="CuerpoFacu"/>
+        <w:ind w:left="709"/>
+      </w:pPr>
+    </w:p>
+    <w:p>
+      <w:pPr>
+        <w:pStyle w:val="CuerpoFacu"/>
+        <w:ind w:left="709"/>
+      </w:pPr>
+    </w:p>
+    <w:p>
+      <w:pPr>
+        <w:pStyle w:val="CuerpoFacu"/>
+        <w:ind w:left="709"/>
+      </w:pPr>
+    </w:p>
+    <w:p>
+      <w:pPr>
+        <w:pStyle w:val="CuerpoFacu"/>
+        <w:ind w:left="709"/>
+      </w:pPr>
+    </w:p>
+    <w:p>
+      <w:pPr>
+        <w:pStyle w:val="CuerpoFacu"/>
+        <w:ind w:left="709"/>
+      </w:pPr>
+      <w:r>
+        <w:lastRenderedPageBreak/>
+        <w:t>ABM de Materiales</w:t>
+      </w:r>
+    </w:p>
+    <w:p>
+      <w:pPr>
+        <w:pStyle w:val="CuerpoFacu"/>
         <w:jc w:val="center"/>
       </w:pPr>
       <w:r>
@@ -13978,9 +14101,9 @@
         </w:rPr>
         <w:drawing>
           <wp:inline distT="0" distB="0" distL="0" distR="0">
-            <wp:extent cx="5972175" cy="2562225"/>
-            <wp:effectExtent l="19050" t="19050" r="28575" b="28575"/>
-            <wp:docPr id="53" name="Imagen 53" descr="C:\Users\Facu\AppData\Local\Microsoft\Windows\INetCache\Content.Word\ss (2017-05-06 at 03.08.59).jpg"/>
+            <wp:extent cx="4286250" cy="3952875"/>
+            <wp:effectExtent l="0" t="0" r="0" b="9525"/>
+            <wp:docPr id="8" name="Imagen 8" descr="C:\Users\Facu\AppData\Local\Microsoft\Windows\INetCache\Content.Word\ss (2017-05-06 at 11.33.18).jpg"/>
             <wp:cNvGraphicFramePr>
               <a:graphicFrameLocks xmlns:a="http://schemas.openxmlformats.org/drawingml/2006/main" noChangeAspect="1"/>
             </wp:cNvGraphicFramePr>
@@ -13988,7 +14111,7 @@
               <a:graphicData uri="http://schemas.openxmlformats.org/drawingml/2006/picture">
                 <pic:pic xmlns:pic="http://schemas.openxmlformats.org/drawingml/2006/picture">
                   <pic:nvPicPr>
-                    <pic:cNvPr id="0" name="Picture 31" descr="C:\Users\Facu\AppData\Local\Microsoft\Windows\INetCache\Content.Word\ss (2017-05-06 at 03.08.59).jpg"/>
+                    <pic:cNvPr id="0" name="Picture 3" descr="C:\Users\Facu\AppData\Local\Microsoft\Windows\INetCache\Content.Word\ss (2017-05-06 at 11.33.18).jpg"/>
                     <pic:cNvPicPr>
                       <a:picLocks noChangeAspect="1" noChangeArrowheads="1"/>
                     </pic:cNvPicPr>
@@ -14009,16 +14132,14 @@
                   <pic:spPr bwMode="auto">
                     <a:xfrm>
                       <a:off x="0" y="0"/>
-                      <a:ext cx="5972175" cy="2562225"/>
+                      <a:ext cx="4286250" cy="3952875"/>
                     </a:xfrm>
                     <a:prstGeom prst="rect">
                       <a:avLst/>
                     </a:prstGeom>
                     <a:noFill/>
                     <a:ln>
-                      <a:solidFill>
-                        <a:schemeClr val="tx1"/>
-                      </a:solidFill>
+                      <a:noFill/>
                     </a:ln>
                   </pic:spPr>
                 </pic:pic>
@@ -14031,6 +14152,15 @@
     <w:p>
       <w:pPr>
         <w:pStyle w:val="CuerpoFacu"/>
+        <w:ind w:left="709"/>
+      </w:pPr>
+      <w:r>
+        <w:t>ABM de Cliente</w:t>
+      </w:r>
+    </w:p>
+    <w:p>
+      <w:pPr>
+        <w:pStyle w:val="CuerpoFacu"/>
         <w:jc w:val="center"/>
       </w:pPr>
       <w:r>
@@ -14038,12 +14168,11 @@
           <w:noProof/>
           <w:lang w:eastAsia="es-AR"/>
         </w:rPr>
-        <w:lastRenderedPageBreak/>
         <w:drawing>
           <wp:inline distT="0" distB="0" distL="0" distR="0">
-            <wp:extent cx="5972175" cy="3343275"/>
-            <wp:effectExtent l="19050" t="19050" r="28575" b="28575"/>
-            <wp:docPr id="52" name="Imagen 52" descr="C:\Users\Facu\AppData\Local\Microsoft\Windows\INetCache\Content.Word\ss (2017-05-06 at 03.09.17).jpg"/>
+            <wp:extent cx="5962650" cy="1905000"/>
+            <wp:effectExtent l="0" t="0" r="0" b="0"/>
+            <wp:docPr id="13" name="Imagen 13" descr="C:\Users\Facu\AppData\Local\Microsoft\Windows\INetCache\Content.Word\ss (2017-05-06 at 11.34.02).jpg"/>
             <wp:cNvGraphicFramePr>
               <a:graphicFrameLocks xmlns:a="http://schemas.openxmlformats.org/drawingml/2006/main" noChangeAspect="1"/>
             </wp:cNvGraphicFramePr>
@@ -14051,7 +14180,7 @@
               <a:graphicData uri="http://schemas.openxmlformats.org/drawingml/2006/picture">
                 <pic:pic xmlns:pic="http://schemas.openxmlformats.org/drawingml/2006/picture">
                   <pic:nvPicPr>
-                    <pic:cNvPr id="0" name="Picture 30" descr="C:\Users\Facu\AppData\Local\Microsoft\Windows\INetCache\Content.Word\ss (2017-05-06 at 03.09.17).jpg"/>
+                    <pic:cNvPr id="0" name="Picture 4" descr="C:\Users\Facu\AppData\Local\Microsoft\Windows\INetCache\Content.Word\ss (2017-05-06 at 11.34.02).jpg"/>
                     <pic:cNvPicPr>
                       <a:picLocks noChangeAspect="1" noChangeArrowheads="1"/>
                     </pic:cNvPicPr>
@@ -14072,16 +14201,14 @@
                   <pic:spPr bwMode="auto">
                     <a:xfrm>
                       <a:off x="0" y="0"/>
-                      <a:ext cx="5972175" cy="3343275"/>
+                      <a:ext cx="5962650" cy="1905000"/>
                     </a:xfrm>
                     <a:prstGeom prst="rect">
                       <a:avLst/>
                     </a:prstGeom>
                     <a:noFill/>
                     <a:ln>
-                      <a:solidFill>
-                        <a:schemeClr val="tx1"/>
-                      </a:solidFill>
+                      <a:noFill/>
                     </a:ln>
                   </pic:spPr>
                 </pic:pic>
@@ -14094,6 +14221,194 @@
     <w:p>
       <w:pPr>
         <w:pStyle w:val="CuerpoFacu"/>
+        <w:ind w:left="709"/>
+      </w:pPr>
+    </w:p>
+    <w:p>
+      <w:pPr>
+        <w:pStyle w:val="CuerpoFacu"/>
+        <w:ind w:left="709"/>
+      </w:pPr>
+    </w:p>
+    <w:p>
+      <w:pPr>
+        <w:pStyle w:val="CuerpoFacu"/>
+        <w:ind w:left="709"/>
+      </w:pPr>
+    </w:p>
+    <w:p>
+      <w:pPr>
+        <w:pStyle w:val="CuerpoFacu"/>
+        <w:ind w:left="709"/>
+      </w:pPr>
+      <w:r>
+        <w:lastRenderedPageBreak/>
+        <w:t>ABM de Paso</w:t>
+      </w:r>
+    </w:p>
+    <w:p>
+      <w:pPr>
+        <w:pStyle w:val="CuerpoFacu"/>
+        <w:jc w:val="center"/>
+      </w:pPr>
+      <w:r>
+        <w:rPr>
+          <w:noProof/>
+          <w:lang w:eastAsia="es-AR"/>
+        </w:rPr>
+        <w:drawing>
+          <wp:inline distT="0" distB="0" distL="0" distR="0">
+            <wp:extent cx="5962650" cy="2562225"/>
+            <wp:effectExtent l="0" t="0" r="0" b="9525"/>
+            <wp:docPr id="14" name="Imagen 14" descr="C:\Users\Facu\AppData\Local\Microsoft\Windows\INetCache\Content.Word\ss (2017-05-06 at 11.35.24).jpg"/>
+            <wp:cNvGraphicFramePr>
+              <a:graphicFrameLocks xmlns:a="http://schemas.openxmlformats.org/drawingml/2006/main" noChangeAspect="1"/>
+            </wp:cNvGraphicFramePr>
+            <a:graphic xmlns:a="http://schemas.openxmlformats.org/drawingml/2006/main">
+              <a:graphicData uri="http://schemas.openxmlformats.org/drawingml/2006/picture">
+                <pic:pic xmlns:pic="http://schemas.openxmlformats.org/drawingml/2006/picture">
+                  <pic:nvPicPr>
+                    <pic:cNvPr id="0" name="Picture 5" descr="C:\Users\Facu\AppData\Local\Microsoft\Windows\INetCache\Content.Word\ss (2017-05-06 at 11.35.24).jpg"/>
+                    <pic:cNvPicPr>
+                      <a:picLocks noChangeAspect="1" noChangeArrowheads="1"/>
+                    </pic:cNvPicPr>
+                  </pic:nvPicPr>
+                  <pic:blipFill>
+                    <a:blip r:embed="rId19">
+                      <a:extLst>
+                        <a:ext uri="{28A0092B-C50C-407E-A947-70E740481C1C}">
+                          <a14:useLocalDpi xmlns:a14="http://schemas.microsoft.com/office/drawing/2010/main" val="0"/>
+                        </a:ext>
+                      </a:extLst>
+                    </a:blip>
+                    <a:srcRect/>
+                    <a:stretch>
+                      <a:fillRect/>
+                    </a:stretch>
+                  </pic:blipFill>
+                  <pic:spPr bwMode="auto">
+                    <a:xfrm>
+                      <a:off x="0" y="0"/>
+                      <a:ext cx="5962650" cy="2562225"/>
+                    </a:xfrm>
+                    <a:prstGeom prst="rect">
+                      <a:avLst/>
+                    </a:prstGeom>
+                    <a:noFill/>
+                    <a:ln>
+                      <a:noFill/>
+                    </a:ln>
+                  </pic:spPr>
+                </pic:pic>
+              </a:graphicData>
+            </a:graphic>
+          </wp:inline>
+        </w:drawing>
+      </w:r>
+    </w:p>
+    <w:p>
+      <w:pPr>
+        <w:pStyle w:val="CuerpoFacu"/>
+        <w:ind w:left="709"/>
+      </w:pPr>
+      <w:r>
+        <w:t xml:space="preserve">ABM de </w:t>
+      </w:r>
+      <w:r>
+        <w:t>Salón</w:t>
+      </w:r>
+    </w:p>
+    <w:p>
+      <w:pPr>
+        <w:pStyle w:val="CuerpoFacu"/>
+        <w:jc w:val="center"/>
+      </w:pPr>
+      <w:r>
+        <w:rPr>
+          <w:noProof/>
+          <w:lang w:eastAsia="es-AR"/>
+        </w:rPr>
+        <w:drawing>
+          <wp:inline distT="0" distB="0" distL="0" distR="0">
+            <wp:extent cx="5972175" cy="3333750"/>
+            <wp:effectExtent l="0" t="0" r="9525" b="0"/>
+            <wp:docPr id="15" name="Imagen 15" descr="C:\Users\Facu\AppData\Local\Microsoft\Windows\INetCache\Content.Word\ss (2017-05-06 at 11.51.23).jpg"/>
+            <wp:cNvGraphicFramePr>
+              <a:graphicFrameLocks xmlns:a="http://schemas.openxmlformats.org/drawingml/2006/main" noChangeAspect="1"/>
+            </wp:cNvGraphicFramePr>
+            <a:graphic xmlns:a="http://schemas.openxmlformats.org/drawingml/2006/main">
+              <a:graphicData uri="http://schemas.openxmlformats.org/drawingml/2006/picture">
+                <pic:pic xmlns:pic="http://schemas.openxmlformats.org/drawingml/2006/picture">
+                  <pic:nvPicPr>
+                    <pic:cNvPr id="0" name="Picture 6" descr="C:\Users\Facu\AppData\Local\Microsoft\Windows\INetCache\Content.Word\ss (2017-05-06 at 11.51.23).jpg"/>
+                    <pic:cNvPicPr>
+                      <a:picLocks noChangeAspect="1" noChangeArrowheads="1"/>
+                    </pic:cNvPicPr>
+                  </pic:nvPicPr>
+                  <pic:blipFill>
+                    <a:blip r:embed="rId20">
+                      <a:extLst>
+                        <a:ext uri="{28A0092B-C50C-407E-A947-70E740481C1C}">
+                          <a14:useLocalDpi xmlns:a14="http://schemas.microsoft.com/office/drawing/2010/main" val="0"/>
+                        </a:ext>
+                      </a:extLst>
+                    </a:blip>
+                    <a:srcRect/>
+                    <a:stretch>
+                      <a:fillRect/>
+                    </a:stretch>
+                  </pic:blipFill>
+                  <pic:spPr bwMode="auto">
+                    <a:xfrm>
+                      <a:off x="0" y="0"/>
+                      <a:ext cx="5972175" cy="3333750"/>
+                    </a:xfrm>
+                    <a:prstGeom prst="rect">
+                      <a:avLst/>
+                    </a:prstGeom>
+                    <a:noFill/>
+                    <a:ln>
+                      <a:noFill/>
+                    </a:ln>
+                  </pic:spPr>
+                </pic:pic>
+              </a:graphicData>
+            </a:graphic>
+          </wp:inline>
+        </w:drawing>
+      </w:r>
+    </w:p>
+    <w:p>
+      <w:pPr>
+        <w:pStyle w:val="CuerpoFacu"/>
+        <w:ind w:left="709"/>
+      </w:pPr>
+    </w:p>
+    <w:p>
+      <w:pPr>
+        <w:pStyle w:val="CuerpoFacu"/>
+        <w:ind w:left="709"/>
+      </w:pPr>
+    </w:p>
+    <w:p>
+      <w:pPr>
+        <w:pStyle w:val="CuerpoFacu"/>
+        <w:ind w:left="709"/>
+      </w:pPr>
+    </w:p>
+    <w:p>
+      <w:pPr>
+        <w:pStyle w:val="CuerpoFacu"/>
+        <w:ind w:left="709"/>
+      </w:pPr>
+      <w:r>
+        <w:lastRenderedPageBreak/>
+        <w:t>ABM de Servicio</w:t>
+      </w:r>
+    </w:p>
+    <w:p>
+      <w:pPr>
+        <w:pStyle w:val="CuerpoFacu"/>
         <w:jc w:val="center"/>
       </w:pPr>
       <w:r>
@@ -14104,8 +14419,8 @@
         <w:drawing>
           <wp:inline distT="0" distB="0" distL="0" distR="0">
             <wp:extent cx="5972175" cy="3305175"/>
-            <wp:effectExtent l="19050" t="19050" r="28575" b="28575"/>
-            <wp:docPr id="51" name="Imagen 51" descr="C:\Users\Facu\AppData\Local\Microsoft\Windows\INetCache\Content.Word\ss (2017-05-06 at 03.09.30).jpg"/>
+            <wp:effectExtent l="0" t="0" r="9525" b="9525"/>
+            <wp:docPr id="16" name="Imagen 16" descr="C:\Users\Facu\AppData\Local\Microsoft\Windows\INetCache\Content.Word\ss (2017-05-06 at 11.51.44).jpg"/>
             <wp:cNvGraphicFramePr>
               <a:graphicFrameLocks xmlns:a="http://schemas.openxmlformats.org/drawingml/2006/main" noChangeAspect="1"/>
             </wp:cNvGraphicFramePr>
@@ -14113,13 +14428,13 @@
               <a:graphicData uri="http://schemas.openxmlformats.org/drawingml/2006/picture">
                 <pic:pic xmlns:pic="http://schemas.openxmlformats.org/drawingml/2006/picture">
                   <pic:nvPicPr>
-                    <pic:cNvPr id="0" name="Picture 29" descr="C:\Users\Facu\AppData\Local\Microsoft\Windows\INetCache\Content.Word\ss (2017-05-06 at 03.09.30).jpg"/>
+                    <pic:cNvPr id="0" name="Picture 7" descr="C:\Users\Facu\AppData\Local\Microsoft\Windows\INetCache\Content.Word\ss (2017-05-06 at 11.51.44).jpg"/>
                     <pic:cNvPicPr>
                       <a:picLocks noChangeAspect="1" noChangeArrowheads="1"/>
                     </pic:cNvPicPr>
                   </pic:nvPicPr>
                   <pic:blipFill>
-                    <a:blip r:embed="rId19">
+                    <a:blip r:embed="rId21">
                       <a:extLst>
                         <a:ext uri="{28A0092B-C50C-407E-A947-70E740481C1C}">
                           <a14:useLocalDpi xmlns:a14="http://schemas.microsoft.com/office/drawing/2010/main" val="0"/>
@@ -14141,9 +14456,7 @@
                     </a:prstGeom>
                     <a:noFill/>
                     <a:ln>
-                      <a:solidFill>
-                        <a:schemeClr val="tx1"/>
-                      </a:solidFill>
+                      <a:noFill/>
                     </a:ln>
                   </pic:spPr>
                 </pic:pic>
@@ -14156,6 +14469,15 @@
     <w:p>
       <w:pPr>
         <w:pStyle w:val="CuerpoFacu"/>
+        <w:ind w:left="709"/>
+      </w:pPr>
+      <w:r>
+        <w:t>ABM de Tipo de Evento</w:t>
+      </w:r>
+    </w:p>
+    <w:p>
+      <w:pPr>
+        <w:pStyle w:val="CuerpoFacu"/>
         <w:jc w:val="center"/>
       </w:pPr>
       <w:r>
@@ -14163,12 +14485,11 @@
           <w:noProof/>
           <w:lang w:eastAsia="es-AR"/>
         </w:rPr>
-        <w:lastRenderedPageBreak/>
         <w:drawing>
           <wp:inline distT="0" distB="0" distL="0" distR="0">
-            <wp:extent cx="5962650" cy="2438400"/>
-            <wp:effectExtent l="19050" t="19050" r="19050" b="19050"/>
-            <wp:docPr id="50" name="Imagen 50" descr="C:\Users\Facu\AppData\Local\Microsoft\Windows\INetCache\Content.Word\ss (2017-05-06 at 03.09.51).jpg"/>
+            <wp:extent cx="5972175" cy="2447925"/>
+            <wp:effectExtent l="0" t="0" r="9525" b="9525"/>
+            <wp:docPr id="17" name="Imagen 17" descr="C:\Users\Facu\AppData\Local\Microsoft\Windows\INetCache\Content.Word\ss (2017-05-06 at 11.52.02).jpg"/>
             <wp:cNvGraphicFramePr>
               <a:graphicFrameLocks xmlns:a="http://schemas.openxmlformats.org/drawingml/2006/main" noChangeAspect="1"/>
             </wp:cNvGraphicFramePr>
@@ -14176,132 +14497,7 @@
               <a:graphicData uri="http://schemas.openxmlformats.org/drawingml/2006/picture">
                 <pic:pic xmlns:pic="http://schemas.openxmlformats.org/drawingml/2006/picture">
                   <pic:nvPicPr>
-                    <pic:cNvPr id="0" name="Picture 28" descr="C:\Users\Facu\AppData\Local\Microsoft\Windows\INetCache\Content.Word\ss (2017-05-06 at 03.09.51).jpg"/>
-                    <pic:cNvPicPr>
-                      <a:picLocks noChangeAspect="1" noChangeArrowheads="1"/>
-                    </pic:cNvPicPr>
-                  </pic:nvPicPr>
-                  <pic:blipFill>
-                    <a:blip r:embed="rId20">
-                      <a:extLst>
-                        <a:ext uri="{28A0092B-C50C-407E-A947-70E740481C1C}">
-                          <a14:useLocalDpi xmlns:a14="http://schemas.microsoft.com/office/drawing/2010/main" val="0"/>
-                        </a:ext>
-                      </a:extLst>
-                    </a:blip>
-                    <a:srcRect/>
-                    <a:stretch>
-                      <a:fillRect/>
-                    </a:stretch>
-                  </pic:blipFill>
-                  <pic:spPr bwMode="auto">
-                    <a:xfrm>
-                      <a:off x="0" y="0"/>
-                      <a:ext cx="5962650" cy="2438400"/>
-                    </a:xfrm>
-                    <a:prstGeom prst="rect">
-                      <a:avLst/>
-                    </a:prstGeom>
-                    <a:noFill/>
-                    <a:ln>
-                      <a:solidFill>
-                        <a:schemeClr val="tx1"/>
-                      </a:solidFill>
-                    </a:ln>
-                  </pic:spPr>
-                </pic:pic>
-              </a:graphicData>
-            </a:graphic>
-          </wp:inline>
-        </w:drawing>
-      </w:r>
-    </w:p>
-    <w:p>
-      <w:pPr>
-        <w:pStyle w:val="CuerpoFacu"/>
-        <w:jc w:val="center"/>
-      </w:pPr>
-      <w:r>
-        <w:rPr>
-          <w:noProof/>
-          <w:lang w:eastAsia="es-AR"/>
-        </w:rPr>
-        <w:drawing>
-          <wp:inline distT="0" distB="0" distL="0" distR="0">
-            <wp:extent cx="2409825" cy="3352800"/>
-            <wp:effectExtent l="19050" t="19050" r="28575" b="19050"/>
-            <wp:docPr id="49" name="Imagen 49" descr="C:\Users\Facu\AppData\Local\Microsoft\Windows\INetCache\Content.Word\ss (2017-05-06 at 03.10.26).png"/>
-            <wp:cNvGraphicFramePr>
-              <a:graphicFrameLocks xmlns:a="http://schemas.openxmlformats.org/drawingml/2006/main" noChangeAspect="1"/>
-            </wp:cNvGraphicFramePr>
-            <a:graphic xmlns:a="http://schemas.openxmlformats.org/drawingml/2006/main">
-              <a:graphicData uri="http://schemas.openxmlformats.org/drawingml/2006/picture">
-                <pic:pic xmlns:pic="http://schemas.openxmlformats.org/drawingml/2006/picture">
-                  <pic:nvPicPr>
-                    <pic:cNvPr id="0" name="Picture 27" descr="C:\Users\Facu\AppData\Local\Microsoft\Windows\INetCache\Content.Word\ss (2017-05-06 at 03.10.26).png"/>
-                    <pic:cNvPicPr>
-                      <a:picLocks noChangeAspect="1" noChangeArrowheads="1"/>
-                    </pic:cNvPicPr>
-                  </pic:nvPicPr>
-                  <pic:blipFill>
-                    <a:blip r:embed="rId21">
-                      <a:extLst>
-                        <a:ext uri="{28A0092B-C50C-407E-A947-70E740481C1C}">
-                          <a14:useLocalDpi xmlns:a14="http://schemas.microsoft.com/office/drawing/2010/main" val="0"/>
-                        </a:ext>
-                      </a:extLst>
-                    </a:blip>
-                    <a:srcRect/>
-                    <a:stretch>
-                      <a:fillRect/>
-                    </a:stretch>
-                  </pic:blipFill>
-                  <pic:spPr bwMode="auto">
-                    <a:xfrm>
-                      <a:off x="0" y="0"/>
-                      <a:ext cx="2409825" cy="3352800"/>
-                    </a:xfrm>
-                    <a:prstGeom prst="rect">
-                      <a:avLst/>
-                    </a:prstGeom>
-                    <a:noFill/>
-                    <a:ln>
-                      <a:solidFill>
-                        <a:schemeClr val="tx1"/>
-                      </a:solidFill>
-                    </a:ln>
-                  </pic:spPr>
-                </pic:pic>
-              </a:graphicData>
-            </a:graphic>
-          </wp:inline>
-        </w:drawing>
-      </w:r>
-    </w:p>
-    <w:p>
-      <w:pPr>
-        <w:pStyle w:val="CuerpoFacu"/>
-        <w:jc w:val="center"/>
-      </w:pPr>
-      <w:r>
-        <w:rPr>
-          <w:noProof/>
-          <w:lang w:eastAsia="es-AR"/>
-        </w:rPr>
-        <w:lastRenderedPageBreak/>
-        <w:drawing>
-          <wp:inline distT="0" distB="0" distL="0" distR="0">
-            <wp:extent cx="3371850" cy="2085975"/>
-            <wp:effectExtent l="0" t="0" r="0" b="9525"/>
-            <wp:docPr id="48" name="Imagen 48" descr="C:\Users\Facu\AppData\Local\Microsoft\Windows\INetCache\Content.Word\ss (2017-05-06 at 03.13.13).jpg"/>
-            <wp:cNvGraphicFramePr>
-              <a:graphicFrameLocks xmlns:a="http://schemas.openxmlformats.org/drawingml/2006/main" noChangeAspect="1"/>
-            </wp:cNvGraphicFramePr>
-            <a:graphic xmlns:a="http://schemas.openxmlformats.org/drawingml/2006/main">
-              <a:graphicData uri="http://schemas.openxmlformats.org/drawingml/2006/picture">
-                <pic:pic xmlns:pic="http://schemas.openxmlformats.org/drawingml/2006/picture">
-                  <pic:nvPicPr>
-                    <pic:cNvPr id="0" name="Picture 26" descr="C:\Users\Facu\AppData\Local\Microsoft\Windows\INetCache\Content.Word\ss (2017-05-06 at 03.13.13).jpg"/>
+                    <pic:cNvPr id="0" name="Picture 8" descr="C:\Users\Facu\AppData\Local\Microsoft\Windows\INetCache\Content.Word\ss (2017-05-06 at 11.52.02).jpg"/>
                     <pic:cNvPicPr>
                       <a:picLocks noChangeAspect="1" noChangeArrowheads="1"/>
                     </pic:cNvPicPr>
@@ -14322,7 +14518,7 @@
                   <pic:spPr bwMode="auto">
                     <a:xfrm>
                       <a:off x="0" y="0"/>
-                      <a:ext cx="3371850" cy="2085975"/>
+                      <a:ext cx="5972175" cy="2447925"/>
                     </a:xfrm>
                     <a:prstGeom prst="rect">
                       <a:avLst/>
@@ -14342,6 +14538,41 @@
     <w:p>
       <w:pPr>
         <w:pStyle w:val="CuerpoFacu"/>
+        <w:ind w:left="709"/>
+      </w:pPr>
+    </w:p>
+    <w:p>
+      <w:pPr>
+        <w:pStyle w:val="CuerpoFacu"/>
+        <w:ind w:left="709"/>
+      </w:pPr>
+    </w:p>
+    <w:p>
+      <w:pPr>
+        <w:pStyle w:val="CuerpoFacu"/>
+        <w:ind w:left="709"/>
+      </w:pPr>
+    </w:p>
+    <w:p>
+      <w:pPr>
+        <w:pStyle w:val="CuerpoFacu"/>
+        <w:ind w:left="709"/>
+      </w:pPr>
+    </w:p>
+    <w:p>
+      <w:pPr>
+        <w:pStyle w:val="CuerpoFacu"/>
+        <w:ind w:left="709"/>
+      </w:pPr>
+      <w:r>
+        <w:lastRenderedPageBreak/>
+        <w:t>ABM de Usuario</w:t>
+      </w:r>
+    </w:p>
+    <w:p>
+      <w:pPr>
+        <w:pStyle w:val="CuerpoFacu"/>
+        <w:ind w:left="709"/>
         <w:jc w:val="center"/>
       </w:pPr>
       <w:r>
@@ -14351,9 +14582,9 @@
         </w:rPr>
         <w:drawing>
           <wp:inline distT="0" distB="0" distL="0" distR="0">
-            <wp:extent cx="3810000" cy="3686175"/>
-            <wp:effectExtent l="19050" t="19050" r="19050" b="28575"/>
-            <wp:docPr id="47" name="Imagen 47" descr="C:\Users\Facu\AppData\Local\Microsoft\Windows\INetCache\Content.Word\ss (2017-05-06 at 03.10.38).jpg"/>
+            <wp:extent cx="2419350" cy="3352800"/>
+            <wp:effectExtent l="0" t="0" r="0" b="0"/>
+            <wp:docPr id="19" name="Imagen 19" descr="C:\Users\Facu\AppData\Local\Microsoft\Windows\INetCache\Content.Word\ss (2017-05-06 at 11.52.27).png"/>
             <wp:cNvGraphicFramePr>
               <a:graphicFrameLocks xmlns:a="http://schemas.openxmlformats.org/drawingml/2006/main" noChangeAspect="1"/>
             </wp:cNvGraphicFramePr>
@@ -14361,13 +14592,189 @@
               <a:graphicData uri="http://schemas.openxmlformats.org/drawingml/2006/picture">
                 <pic:pic xmlns:pic="http://schemas.openxmlformats.org/drawingml/2006/picture">
                   <pic:nvPicPr>
-                    <pic:cNvPr id="0" name="Picture 25" descr="C:\Users\Facu\AppData\Local\Microsoft\Windows\INetCache\Content.Word\ss (2017-05-06 at 03.10.38).jpg"/>
+                    <pic:cNvPr id="0" name="Picture 9" descr="C:\Users\Facu\AppData\Local\Microsoft\Windows\INetCache\Content.Word\ss (2017-05-06 at 11.52.27).png"/>
                     <pic:cNvPicPr>
                       <a:picLocks noChangeAspect="1" noChangeArrowheads="1"/>
                     </pic:cNvPicPr>
                   </pic:nvPicPr>
                   <pic:blipFill>
                     <a:blip r:embed="rId23">
+                      <a:extLst>
+                        <a:ext uri="{28A0092B-C50C-407E-A947-70E740481C1C}">
+                          <a14:useLocalDpi xmlns:a14="http://schemas.microsoft.com/office/drawing/2010/main" val="0"/>
+                        </a:ext>
+                      </a:extLst>
+                    </a:blip>
+                    <a:srcRect/>
+                    <a:stretch>
+                      <a:fillRect/>
+                    </a:stretch>
+                  </pic:blipFill>
+                  <pic:spPr bwMode="auto">
+                    <a:xfrm>
+                      <a:off x="0" y="0"/>
+                      <a:ext cx="2419350" cy="3352800"/>
+                    </a:xfrm>
+                    <a:prstGeom prst="rect">
+                      <a:avLst/>
+                    </a:prstGeom>
+                    <a:noFill/>
+                    <a:ln>
+                      <a:noFill/>
+                    </a:ln>
+                  </pic:spPr>
+                </pic:pic>
+              </a:graphicData>
+            </a:graphic>
+          </wp:inline>
+        </w:drawing>
+      </w:r>
+    </w:p>
+    <w:p>
+      <w:pPr>
+        <w:pStyle w:val="CuerpoFacu"/>
+        <w:ind w:left="709"/>
+      </w:pPr>
+      <w:r>
+        <w:t>Nuevo Usuario</w:t>
+      </w:r>
+    </w:p>
+    <w:p>
+      <w:pPr>
+        <w:pStyle w:val="CuerpoFacu"/>
+        <w:ind w:left="709"/>
+        <w:jc w:val="center"/>
+      </w:pPr>
+      <w:r>
+        <w:rPr>
+          <w:noProof/>
+          <w:lang w:eastAsia="es-AR"/>
+        </w:rPr>
+        <w:drawing>
+          <wp:inline distT="0" distB="0" distL="0" distR="0">
+            <wp:extent cx="3362325" cy="2066925"/>
+            <wp:effectExtent l="0" t="0" r="9525" b="9525"/>
+            <wp:docPr id="21" name="Imagen 21" descr="C:\Users\Facu\AppData\Local\Microsoft\Windows\INetCache\Content.Word\ss (2017-05-06 at 11.53.11).jpg"/>
+            <wp:cNvGraphicFramePr>
+              <a:graphicFrameLocks xmlns:a="http://schemas.openxmlformats.org/drawingml/2006/main" noChangeAspect="1"/>
+            </wp:cNvGraphicFramePr>
+            <a:graphic xmlns:a="http://schemas.openxmlformats.org/drawingml/2006/main">
+              <a:graphicData uri="http://schemas.openxmlformats.org/drawingml/2006/picture">
+                <pic:pic xmlns:pic="http://schemas.openxmlformats.org/drawingml/2006/picture">
+                  <pic:nvPicPr>
+                    <pic:cNvPr id="0" name="Picture 11" descr="C:\Users\Facu\AppData\Local\Microsoft\Windows\INetCache\Content.Word\ss (2017-05-06 at 11.53.11).jpg"/>
+                    <pic:cNvPicPr>
+                      <a:picLocks noChangeAspect="1" noChangeArrowheads="1"/>
+                    </pic:cNvPicPr>
+                  </pic:nvPicPr>
+                  <pic:blipFill>
+                    <a:blip r:embed="rId24">
+                      <a:extLst>
+                        <a:ext uri="{28A0092B-C50C-407E-A947-70E740481C1C}">
+                          <a14:useLocalDpi xmlns:a14="http://schemas.microsoft.com/office/drawing/2010/main" val="0"/>
+                        </a:ext>
+                      </a:extLst>
+                    </a:blip>
+                    <a:srcRect/>
+                    <a:stretch>
+                      <a:fillRect/>
+                    </a:stretch>
+                  </pic:blipFill>
+                  <pic:spPr bwMode="auto">
+                    <a:xfrm>
+                      <a:off x="0" y="0"/>
+                      <a:ext cx="3362325" cy="2066925"/>
+                    </a:xfrm>
+                    <a:prstGeom prst="rect">
+                      <a:avLst/>
+                    </a:prstGeom>
+                    <a:noFill/>
+                    <a:ln>
+                      <a:noFill/>
+                    </a:ln>
+                  </pic:spPr>
+                </pic:pic>
+              </a:graphicData>
+            </a:graphic>
+          </wp:inline>
+        </w:drawing>
+      </w:r>
+    </w:p>
+    <w:p>
+      <w:pPr>
+        <w:pStyle w:val="CuerpoFacu"/>
+        <w:ind w:left="709"/>
+        <w:jc w:val="center"/>
+      </w:pPr>
+    </w:p>
+    <w:p>
+      <w:pPr>
+        <w:pStyle w:val="CuerpoFacu"/>
+        <w:ind w:left="709"/>
+        <w:jc w:val="center"/>
+      </w:pPr>
+    </w:p>
+    <w:p>
+      <w:pPr>
+        <w:pStyle w:val="CuerpoFacu"/>
+        <w:ind w:left="709"/>
+        <w:jc w:val="center"/>
+      </w:pPr>
+    </w:p>
+    <w:p>
+      <w:pPr>
+        <w:pStyle w:val="CuerpoFacu"/>
+        <w:ind w:left="709"/>
+        <w:jc w:val="center"/>
+      </w:pPr>
+    </w:p>
+    <w:p>
+      <w:pPr>
+        <w:pStyle w:val="CuerpoFacu"/>
+        <w:ind w:left="709"/>
+        <w:jc w:val="center"/>
+      </w:pPr>
+    </w:p>
+    <w:p>
+      <w:pPr>
+        <w:pStyle w:val="CuerpoFacu"/>
+        <w:ind w:left="709"/>
+      </w:pPr>
+      <w:r>
+        <w:lastRenderedPageBreak/>
+        <w:t>ABM de Familia</w:t>
+      </w:r>
+    </w:p>
+    <w:p>
+      <w:pPr>
+        <w:pStyle w:val="CuerpoFacu"/>
+        <w:ind w:left="709"/>
+        <w:jc w:val="center"/>
+      </w:pPr>
+      <w:r>
+        <w:rPr>
+          <w:noProof/>
+          <w:lang w:eastAsia="es-AR"/>
+        </w:rPr>
+        <w:drawing>
+          <wp:inline distT="0" distB="0" distL="0" distR="0" wp14:anchorId="25F7C758" wp14:editId="2DA73F3B">
+            <wp:extent cx="3810000" cy="3686175"/>
+            <wp:effectExtent l="0" t="0" r="0" b="9525"/>
+            <wp:docPr id="20" name="Imagen 20" descr="C:\Users\Facu\AppData\Local\Microsoft\Windows\INetCache\Content.Word\ss (2017-05-06 at 11.52.42).jpg"/>
+            <wp:cNvGraphicFramePr>
+              <a:graphicFrameLocks xmlns:a="http://schemas.openxmlformats.org/drawingml/2006/main" noChangeAspect="1"/>
+            </wp:cNvGraphicFramePr>
+            <a:graphic xmlns:a="http://schemas.openxmlformats.org/drawingml/2006/main">
+              <a:graphicData uri="http://schemas.openxmlformats.org/drawingml/2006/picture">
+                <pic:pic xmlns:pic="http://schemas.openxmlformats.org/drawingml/2006/picture">
+                  <pic:nvPicPr>
+                    <pic:cNvPr id="0" name="Picture 10" descr="C:\Users\Facu\AppData\Local\Microsoft\Windows\INetCache\Content.Word\ss (2017-05-06 at 11.52.42).jpg"/>
+                    <pic:cNvPicPr>
+                      <a:picLocks noChangeAspect="1" noChangeArrowheads="1"/>
+                    </pic:cNvPicPr>
+                  </pic:nvPicPr>
+                  <pic:blipFill>
+                    <a:blip r:embed="rId25">
                       <a:extLst>
                         <a:ext uri="{28A0092B-C50C-407E-A947-70E740481C1C}">
                           <a14:useLocalDpi xmlns:a14="http://schemas.microsoft.com/office/drawing/2010/main" val="0"/>
@@ -14389,9 +14796,7 @@
                     </a:prstGeom>
                     <a:noFill/>
                     <a:ln>
-                      <a:solidFill>
-                        <a:schemeClr val="tx1"/>
-                      </a:solidFill>
+                      <a:noFill/>
                     </a:ln>
                   </pic:spPr>
                 </pic:pic>
@@ -14404,6 +14809,16 @@
     <w:p>
       <w:pPr>
         <w:pStyle w:val="CuerpoFacu"/>
+        <w:ind w:left="709"/>
+      </w:pPr>
+      <w:r>
+        <w:t>ABM de Patente</w:t>
+      </w:r>
+    </w:p>
+    <w:p>
+      <w:pPr>
+        <w:pStyle w:val="CuerpoFacu"/>
+        <w:ind w:left="709"/>
         <w:jc w:val="center"/>
       </w:pPr>
       <w:r>
@@ -14411,12 +14826,11 @@
           <w:noProof/>
           <w:lang w:eastAsia="es-AR"/>
         </w:rPr>
-        <w:lastRenderedPageBreak/>
         <w:drawing>
           <wp:inline distT="0" distB="0" distL="0" distR="0">
-            <wp:extent cx="3457575" cy="3200400"/>
-            <wp:effectExtent l="19050" t="19050" r="28575" b="19050"/>
-            <wp:docPr id="46" name="Imagen 46" descr="C:\Users\Facu\AppData\Local\Microsoft\Windows\INetCache\Content.Word\ss (2017-05-06 at 03.10.49).jpg"/>
+            <wp:extent cx="3467100" cy="3209925"/>
+            <wp:effectExtent l="0" t="0" r="0" b="9525"/>
+            <wp:docPr id="23" name="Imagen 23" descr="C:\Users\Facu\AppData\Local\Microsoft\Windows\INetCache\Content.Word\ss (2017-05-06 at 11.53.00).jpg"/>
             <wp:cNvGraphicFramePr>
               <a:graphicFrameLocks xmlns:a="http://schemas.openxmlformats.org/drawingml/2006/main" noChangeAspect="1"/>
             </wp:cNvGraphicFramePr>
@@ -14424,13 +14838,13 @@
               <a:graphicData uri="http://schemas.openxmlformats.org/drawingml/2006/picture">
                 <pic:pic xmlns:pic="http://schemas.openxmlformats.org/drawingml/2006/picture">
                   <pic:nvPicPr>
-                    <pic:cNvPr id="0" name="Picture 24" descr="C:\Users\Facu\AppData\Local\Microsoft\Windows\INetCache\Content.Word\ss (2017-05-06 at 03.10.49).jpg"/>
+                    <pic:cNvPr id="0" name="Picture 12" descr="C:\Users\Facu\AppData\Local\Microsoft\Windows\INetCache\Content.Word\ss (2017-05-06 at 11.53.00).jpg"/>
                     <pic:cNvPicPr>
                       <a:picLocks noChangeAspect="1" noChangeArrowheads="1"/>
                     </pic:cNvPicPr>
                   </pic:nvPicPr>
                   <pic:blipFill>
-                    <a:blip r:embed="rId24">
+                    <a:blip r:embed="rId26">
                       <a:extLst>
                         <a:ext uri="{28A0092B-C50C-407E-A947-70E740481C1C}">
                           <a14:useLocalDpi xmlns:a14="http://schemas.microsoft.com/office/drawing/2010/main" val="0"/>
@@ -14445,16 +14859,14 @@
                   <pic:spPr bwMode="auto">
                     <a:xfrm>
                       <a:off x="0" y="0"/>
-                      <a:ext cx="3457575" cy="3200400"/>
+                      <a:ext cx="3467100" cy="3209925"/>
                     </a:xfrm>
                     <a:prstGeom prst="rect">
                       <a:avLst/>
                     </a:prstGeom>
                     <a:noFill/>
                     <a:ln>
-                      <a:solidFill>
-                        <a:schemeClr val="tx1"/>
-                      </a:solidFill>
+                      <a:noFill/>
                     </a:ln>
                   </pic:spPr>
                 </pic:pic>
@@ -14467,6 +14879,17 @@
     <w:p>
       <w:pPr>
         <w:pStyle w:val="CuerpoFacu"/>
+        <w:ind w:left="709"/>
+      </w:pPr>
+      <w:r>
+        <w:lastRenderedPageBreak/>
+        <w:t>Nueva Patente</w:t>
+      </w:r>
+    </w:p>
+    <w:p>
+      <w:pPr>
+        <w:pStyle w:val="CuerpoFacu"/>
+        <w:ind w:left="709"/>
         <w:jc w:val="center"/>
       </w:pPr>
       <w:r>
@@ -14476,9 +14899,9 @@
         </w:rPr>
         <w:drawing>
           <wp:inline distT="0" distB="0" distL="0" distR="0">
-            <wp:extent cx="2200275" cy="1838325"/>
-            <wp:effectExtent l="19050" t="19050" r="28575" b="28575"/>
-            <wp:docPr id="45" name="Imagen 45" descr="C:\Users\Facu\AppData\Local\Microsoft\Windows\INetCache\Content.Word\ss (2017-05-06 at 03.13.59).jpg"/>
+            <wp:extent cx="2190750" cy="1847850"/>
+            <wp:effectExtent l="0" t="0" r="0" b="0"/>
+            <wp:docPr id="26" name="Imagen 26" descr="C:\Users\Facu\AppData\Local\Microsoft\Windows\INetCache\Content.Word\ss (2017-05-06 at 11.54.55).jpg"/>
             <wp:cNvGraphicFramePr>
               <a:graphicFrameLocks xmlns:a="http://schemas.openxmlformats.org/drawingml/2006/main" noChangeAspect="1"/>
             </wp:cNvGraphicFramePr>
@@ -14486,13 +14909,13 @@
               <a:graphicData uri="http://schemas.openxmlformats.org/drawingml/2006/picture">
                 <pic:pic xmlns:pic="http://schemas.openxmlformats.org/drawingml/2006/picture">
                   <pic:nvPicPr>
-                    <pic:cNvPr id="0" name="Picture 23" descr="C:\Users\Facu\AppData\Local\Microsoft\Windows\INetCache\Content.Word\ss (2017-05-06 at 03.13.59).jpg"/>
+                    <pic:cNvPr id="0" name="Picture 13" descr="C:\Users\Facu\AppData\Local\Microsoft\Windows\INetCache\Content.Word\ss (2017-05-06 at 11.54.55).jpg"/>
                     <pic:cNvPicPr>
                       <a:picLocks noChangeAspect="1" noChangeArrowheads="1"/>
                     </pic:cNvPicPr>
                   </pic:nvPicPr>
                   <pic:blipFill>
-                    <a:blip r:embed="rId25">
+                    <a:blip r:embed="rId27">
                       <a:extLst>
                         <a:ext uri="{28A0092B-C50C-407E-A947-70E740481C1C}">
                           <a14:useLocalDpi xmlns:a14="http://schemas.microsoft.com/office/drawing/2010/main" val="0"/>
@@ -14507,16 +14930,14 @@
                   <pic:spPr bwMode="auto">
                     <a:xfrm>
                       <a:off x="0" y="0"/>
-                      <a:ext cx="2200275" cy="1838325"/>
+                      <a:ext cx="2190750" cy="1847850"/>
                     </a:xfrm>
                     <a:prstGeom prst="rect">
                       <a:avLst/>
                     </a:prstGeom>
                     <a:noFill/>
                     <a:ln>
-                      <a:solidFill>
-                        <a:schemeClr val="tx1"/>
-                      </a:solidFill>
+                      <a:noFill/>
                     </a:ln>
                   </pic:spPr>
                 </pic:pic>
@@ -14529,67 +14950,135 @@
     <w:p>
       <w:pPr>
         <w:pStyle w:val="CuerpoFacu"/>
+        <w:ind w:left="709"/>
         <w:jc w:val="center"/>
       </w:pPr>
     </w:p>
     <w:p>
       <w:pPr>
         <w:pStyle w:val="CuerpoFacu"/>
+        <w:ind w:left="709"/>
         <w:jc w:val="center"/>
       </w:pPr>
     </w:p>
     <w:p>
       <w:pPr>
         <w:pStyle w:val="CuerpoFacu"/>
+        <w:ind w:left="709"/>
         <w:jc w:val="center"/>
       </w:pPr>
     </w:p>
     <w:p>
       <w:pPr>
         <w:pStyle w:val="CuerpoFacu"/>
+        <w:ind w:left="709"/>
         <w:jc w:val="center"/>
       </w:pPr>
     </w:p>
     <w:p>
       <w:pPr>
         <w:pStyle w:val="CuerpoFacu"/>
+        <w:ind w:left="709"/>
+        <w:jc w:val="center"/>
       </w:pPr>
     </w:p>
     <w:p>
       <w:pPr>
         <w:pStyle w:val="CuerpoFacu"/>
+        <w:ind w:left="709"/>
+        <w:jc w:val="center"/>
       </w:pPr>
     </w:p>
     <w:p>
       <w:pPr>
         <w:pStyle w:val="CuerpoFacu"/>
+        <w:ind w:left="709"/>
+        <w:jc w:val="center"/>
       </w:pPr>
     </w:p>
     <w:p>
       <w:pPr>
         <w:pStyle w:val="CuerpoFacu"/>
+        <w:ind w:left="709"/>
+        <w:jc w:val="center"/>
+      </w:pPr>
+    </w:p>
+    <w:p>
+      <w:pPr>
+        <w:pStyle w:val="CuerpoFacu"/>
+        <w:ind w:left="709"/>
+        <w:jc w:val="center"/>
+      </w:pPr>
+    </w:p>
+    <w:p>
+      <w:pPr>
+        <w:pStyle w:val="CuerpoFacu"/>
+        <w:ind w:left="709"/>
+        <w:jc w:val="center"/>
+      </w:pPr>
+    </w:p>
+    <w:p>
+      <w:pPr>
+        <w:pStyle w:val="CuerpoFacu"/>
+        <w:ind w:left="709"/>
+        <w:jc w:val="center"/>
+      </w:pPr>
+    </w:p>
+    <w:p>
+      <w:pPr>
+        <w:pStyle w:val="CuerpoFacu"/>
+        <w:ind w:left="709"/>
+        <w:jc w:val="center"/>
+      </w:pPr>
+    </w:p>
+    <w:p>
+      <w:pPr>
+        <w:pStyle w:val="CuerpoFacu"/>
+        <w:ind w:left="709"/>
+        <w:jc w:val="center"/>
+      </w:pPr>
+    </w:p>
+    <w:p>
+      <w:pPr>
+        <w:pStyle w:val="CuerpoFacu"/>
+        <w:ind w:left="709"/>
+        <w:jc w:val="center"/>
+      </w:pPr>
+    </w:p>
+    <w:p>
+      <w:pPr>
+        <w:pStyle w:val="CuerpoFacu"/>
+        <w:ind w:left="709"/>
+        <w:jc w:val="center"/>
+      </w:pPr>
+    </w:p>
+    <w:p>
+      <w:pPr>
+        <w:pStyle w:val="CuerpoFacu"/>
+        <w:ind w:left="709"/>
+        <w:jc w:val="center"/>
       </w:pPr>
     </w:p>
     <w:p>
       <w:pPr>
         <w:pStyle w:val="Titulo2Facu"/>
       </w:pPr>
-      <w:bookmarkStart w:id="29" w:name="_Toc481792611"/>
+      <w:bookmarkStart w:id="28" w:name="_Toc481792611"/>
       <w:r>
         <w:lastRenderedPageBreak/>
         <w:t>Caso de Uso 004 – Log In</w:t>
       </w:r>
-      <w:bookmarkEnd w:id="29"/>
+      <w:bookmarkEnd w:id="28"/>
     </w:p>
     <w:p>
       <w:pPr>
         <w:pStyle w:val="Titulo3Facu"/>
       </w:pPr>
-      <w:bookmarkStart w:id="30" w:name="_Toc481792612"/>
+      <w:bookmarkStart w:id="29" w:name="_Toc481792612"/>
       <w:r>
         <w:t>Historial de Revisión</w:t>
       </w:r>
-      <w:bookmarkEnd w:id="30"/>
+      <w:bookmarkEnd w:id="29"/>
     </w:p>
     <w:tbl>
       <w:tblPr>
@@ -14791,11 +15280,11 @@
       <w:pPr>
         <w:pStyle w:val="Titulo3Facu"/>
       </w:pPr>
-      <w:bookmarkStart w:id="31" w:name="_Toc481792613"/>
+      <w:bookmarkStart w:id="30" w:name="_Toc481792613"/>
       <w:r>
         <w:t>Descripción Detallada</w:t>
       </w:r>
-      <w:bookmarkEnd w:id="31"/>
+      <w:bookmarkEnd w:id="30"/>
     </w:p>
     <w:tbl>
       <w:tblPr>
@@ -15907,27 +16396,7 @@
                 <w:sz w:val="20"/>
                 <w:szCs w:val="20"/>
               </w:rPr>
-              <w:t xml:space="preserve">5 - </w:t>
-            </w:r>
-            <w:proofErr w:type="spellStart"/>
-            <w:r>
-              <w:rPr>
-                <w:rFonts w:ascii="Arial" w:hAnsi="Arial" w:cs="Arial"/>
-                <w:b/>
-                <w:sz w:val="20"/>
-                <w:szCs w:val="20"/>
-              </w:rPr>
-              <w:t>Postcondiciones</w:t>
-            </w:r>
-            <w:proofErr w:type="spellEnd"/>
-            <w:r>
-              <w:rPr>
-                <w:rFonts w:ascii="Arial" w:hAnsi="Arial" w:cs="Arial"/>
-                <w:b/>
-                <w:sz w:val="20"/>
-                <w:szCs w:val="20"/>
-              </w:rPr>
-              <w:t>:</w:t>
+              <w:t>5 - Postcondiciones:</w:t>
             </w:r>
           </w:p>
         </w:tc>
@@ -16074,12 +16543,12 @@
       <w:pPr>
         <w:pStyle w:val="Titulo3Facu"/>
       </w:pPr>
-      <w:bookmarkStart w:id="32" w:name="_Toc481792614"/>
+      <w:bookmarkStart w:id="31" w:name="_Toc481792614"/>
       <w:r>
         <w:lastRenderedPageBreak/>
         <w:t>Diagrama de Caso de Uso</w:t>
       </w:r>
-      <w:bookmarkEnd w:id="32"/>
+      <w:bookmarkEnd w:id="31"/>
     </w:p>
     <w:p>
       <w:pPr>
@@ -16109,7 +16578,7 @@
                     </pic:cNvPicPr>
                   </pic:nvPicPr>
                   <pic:blipFill>
-                    <a:blip r:embed="rId26">
+                    <a:blip r:embed="rId28">
                       <a:extLst>
                         <a:ext uri="{28A0092B-C50C-407E-A947-70E740481C1C}">
                           <a14:useLocalDpi xmlns:a14="http://schemas.microsoft.com/office/drawing/2010/main" val="0"/>
@@ -16145,11 +16614,11 @@
       <w:pPr>
         <w:pStyle w:val="Titulo3Facu"/>
       </w:pPr>
-      <w:bookmarkStart w:id="33" w:name="_Toc481792615"/>
+      <w:bookmarkStart w:id="32" w:name="_Toc481792615"/>
       <w:r>
         <w:t>Diagrama de Secuencia</w:t>
       </w:r>
-      <w:bookmarkEnd w:id="33"/>
+      <w:bookmarkEnd w:id="32"/>
     </w:p>
     <w:p>
       <w:pPr>
@@ -16180,7 +16649,7 @@
                     </pic:cNvPicPr>
                   </pic:nvPicPr>
                   <pic:blipFill>
-                    <a:blip r:embed="rId27">
+                    <a:blip r:embed="rId29">
                       <a:extLst>
                         <a:ext uri="{28A0092B-C50C-407E-A947-70E740481C1C}">
                           <a14:useLocalDpi xmlns:a14="http://schemas.microsoft.com/office/drawing/2010/main" val="0"/>
@@ -16216,12 +16685,12 @@
       <w:pPr>
         <w:pStyle w:val="Titulo3Facu"/>
       </w:pPr>
-      <w:bookmarkStart w:id="34" w:name="_Toc481792616"/>
+      <w:bookmarkStart w:id="33" w:name="_Toc481792616"/>
       <w:r>
         <w:lastRenderedPageBreak/>
         <w:t>Diagrama de Clases</w:t>
       </w:r>
-      <w:bookmarkEnd w:id="34"/>
+      <w:bookmarkEnd w:id="33"/>
     </w:p>
     <w:p>
       <w:pPr>
@@ -16251,7 +16720,7 @@
                     </pic:cNvPicPr>
                   </pic:nvPicPr>
                   <pic:blipFill>
-                    <a:blip r:embed="rId28">
+                    <a:blip r:embed="rId30">
                       <a:extLst>
                         <a:ext uri="{28A0092B-C50C-407E-A947-70E740481C1C}">
                           <a14:useLocalDpi xmlns:a14="http://schemas.microsoft.com/office/drawing/2010/main" val="0"/>
@@ -16287,12 +16756,12 @@
       <w:pPr>
         <w:pStyle w:val="Titulo3Facu"/>
       </w:pPr>
-      <w:bookmarkStart w:id="35" w:name="_Toc481792617"/>
+      <w:bookmarkStart w:id="34" w:name="_Toc481792617"/>
       <w:r>
         <w:lastRenderedPageBreak/>
         <w:t>Diagrama Entidad-Relación</w:t>
       </w:r>
-      <w:bookmarkEnd w:id="35"/>
+      <w:bookmarkEnd w:id="34"/>
     </w:p>
     <w:p>
       <w:pPr>
@@ -16322,7 +16791,7 @@
                     </pic:cNvPicPr>
                   </pic:nvPicPr>
                   <pic:blipFill>
-                    <a:blip r:embed="rId29">
+                    <a:blip r:embed="rId31">
                       <a:extLst>
                         <a:ext uri="{28A0092B-C50C-407E-A947-70E740481C1C}">
                           <a14:useLocalDpi xmlns:a14="http://schemas.microsoft.com/office/drawing/2010/main" val="0"/>
@@ -16358,11 +16827,11 @@
       <w:pPr>
         <w:pStyle w:val="Titulo3Facu"/>
       </w:pPr>
-      <w:bookmarkStart w:id="36" w:name="_Toc481792618"/>
+      <w:bookmarkStart w:id="35" w:name="_Toc481792618"/>
       <w:r>
         <w:t>Pantalla</w:t>
       </w:r>
-      <w:bookmarkEnd w:id="36"/>
+      <w:bookmarkEnd w:id="35"/>
     </w:p>
     <w:p>
       <w:pPr>
@@ -16376,9 +16845,9 @@
         </w:rPr>
         <w:drawing>
           <wp:inline distT="0" distB="0" distL="0" distR="0">
-            <wp:extent cx="2809875" cy="1771650"/>
-            <wp:effectExtent l="19050" t="19050" r="28575" b="19050"/>
-            <wp:docPr id="44" name="Imagen 44" descr="C:\Users\Facu\AppData\Local\Microsoft\Windows\INetCache\Content.Word\ss (2017-05-06 at 03.01.53).jpg"/>
+            <wp:extent cx="2819400" cy="1781175"/>
+            <wp:effectExtent l="0" t="0" r="0" b="9525"/>
+            <wp:docPr id="27" name="Imagen 27" descr="C:\Users\Facu\AppData\Local\Microsoft\Windows\INetCache\Content.Word\ss (2017-05-06 at 11.22.58).jpg"/>
             <wp:cNvGraphicFramePr>
               <a:graphicFrameLocks xmlns:a="http://schemas.openxmlformats.org/drawingml/2006/main" noChangeAspect="1"/>
             </wp:cNvGraphicFramePr>
@@ -16386,13 +16855,13 @@
               <a:graphicData uri="http://schemas.openxmlformats.org/drawingml/2006/picture">
                 <pic:pic xmlns:pic="http://schemas.openxmlformats.org/drawingml/2006/picture">
                   <pic:nvPicPr>
-                    <pic:cNvPr id="0" name="Picture 22" descr="C:\Users\Facu\AppData\Local\Microsoft\Windows\INetCache\Content.Word\ss (2017-05-06 at 03.01.53).jpg"/>
+                    <pic:cNvPr id="0" name="Picture 14" descr="C:\Users\Facu\AppData\Local\Microsoft\Windows\INetCache\Content.Word\ss (2017-05-06 at 11.22.58).jpg"/>
                     <pic:cNvPicPr>
                       <a:picLocks noChangeAspect="1" noChangeArrowheads="1"/>
                     </pic:cNvPicPr>
                   </pic:nvPicPr>
                   <pic:blipFill>
-                    <a:blip r:embed="rId30">
+                    <a:blip r:embed="rId15">
                       <a:extLst>
                         <a:ext uri="{28A0092B-C50C-407E-A947-70E740481C1C}">
                           <a14:useLocalDpi xmlns:a14="http://schemas.microsoft.com/office/drawing/2010/main" val="0"/>
@@ -16407,16 +16876,14 @@
                   <pic:spPr bwMode="auto">
                     <a:xfrm>
                       <a:off x="0" y="0"/>
-                      <a:ext cx="2809875" cy="1771650"/>
+                      <a:ext cx="2819400" cy="1781175"/>
                     </a:xfrm>
                     <a:prstGeom prst="rect">
                       <a:avLst/>
                     </a:prstGeom>
                     <a:noFill/>
                     <a:ln>
-                      <a:solidFill>
-                        <a:schemeClr val="tx1"/>
-                      </a:solidFill>
+                      <a:noFill/>
                     </a:ln>
                   </pic:spPr>
                 </pic:pic>
@@ -16490,22 +16957,22 @@
       <w:pPr>
         <w:pStyle w:val="Titulo2Facu"/>
       </w:pPr>
-      <w:bookmarkStart w:id="37" w:name="_Toc481792619"/>
+      <w:bookmarkStart w:id="36" w:name="_Toc481792619"/>
       <w:r>
         <w:lastRenderedPageBreak/>
         <w:t>Caso de Uso 005 – Asignar Familias y Patentes</w:t>
       </w:r>
-      <w:bookmarkEnd w:id="37"/>
+      <w:bookmarkEnd w:id="36"/>
     </w:p>
     <w:p>
       <w:pPr>
         <w:pStyle w:val="Titulo3Facu"/>
       </w:pPr>
-      <w:bookmarkStart w:id="38" w:name="_Toc481792620"/>
+      <w:bookmarkStart w:id="37" w:name="_Toc481792620"/>
       <w:r>
         <w:t>Historial de Revisión</w:t>
       </w:r>
-      <w:bookmarkEnd w:id="38"/>
+      <w:bookmarkEnd w:id="37"/>
     </w:p>
     <w:tbl>
       <w:tblPr>
@@ -16689,11 +17156,11 @@
       <w:pPr>
         <w:pStyle w:val="Titulo3Facu"/>
       </w:pPr>
-      <w:bookmarkStart w:id="39" w:name="_Toc481792621"/>
+      <w:bookmarkStart w:id="38" w:name="_Toc481792621"/>
       <w:r>
         <w:t>Descripción Detallada</w:t>
       </w:r>
-      <w:bookmarkEnd w:id="39"/>
+      <w:bookmarkEnd w:id="38"/>
     </w:p>
     <w:tbl>
       <w:tblPr>
@@ -17054,25 +17521,7 @@
                 <w:sz w:val="20"/>
                 <w:szCs w:val="20"/>
               </w:rPr>
-              <w:t xml:space="preserve">usuario se </w:t>
-            </w:r>
-            <w:proofErr w:type="spellStart"/>
-            <w:r>
-              <w:rPr>
-                <w:rFonts w:ascii="Arial" w:hAnsi="Arial" w:cs="Arial"/>
-                <w:sz w:val="20"/>
-                <w:szCs w:val="20"/>
-              </w:rPr>
-              <w:t>loguea</w:t>
-            </w:r>
-            <w:proofErr w:type="spellEnd"/>
-            <w:r>
-              <w:rPr>
-                <w:rFonts w:ascii="Arial" w:hAnsi="Arial" w:cs="Arial"/>
-                <w:sz w:val="20"/>
-                <w:szCs w:val="20"/>
-              </w:rPr>
-              <w:t xml:space="preserve"> en el sistema.</w:t>
+              <w:t>usuario se loguea en el sistema.</w:t>
             </w:r>
           </w:p>
           <w:p>
@@ -17320,36 +17769,8 @@
                 <w:sz w:val="20"/>
                 <w:szCs w:val="20"/>
               </w:rPr>
-              <w:t xml:space="preserve">El </w:t>
-            </w:r>
-            <w:proofErr w:type="spellStart"/>
-            <w:r>
-              <w:rPr>
-                <w:rFonts w:ascii="Arial" w:hAnsi="Arial" w:cs="Arial"/>
-                <w:sz w:val="20"/>
-                <w:szCs w:val="20"/>
-              </w:rPr>
-              <w:t>login</w:t>
-            </w:r>
-            <w:proofErr w:type="spellEnd"/>
-            <w:r>
-              <w:rPr>
-                <w:rFonts w:ascii="Arial" w:hAnsi="Arial" w:cs="Arial"/>
-                <w:sz w:val="20"/>
-                <w:szCs w:val="20"/>
-              </w:rPr>
-              <w:t xml:space="preserve"> debe haber sido </w:t>
-            </w:r>
-            <w:proofErr w:type="spellStart"/>
-            <w:r>
-              <w:rPr>
-                <w:rFonts w:ascii="Arial" w:hAnsi="Arial" w:cs="Arial"/>
-                <w:sz w:val="20"/>
-                <w:szCs w:val="20"/>
-              </w:rPr>
-              <w:t>existoso</w:t>
-            </w:r>
-            <w:proofErr w:type="spellEnd"/>
+              <w:t>El login debe haber sido existoso</w:t>
+            </w:r>
           </w:p>
         </w:tc>
       </w:tr>
@@ -17375,27 +17796,7 @@
                 <w:sz w:val="20"/>
                 <w:szCs w:val="20"/>
               </w:rPr>
-              <w:t xml:space="preserve">5 - </w:t>
-            </w:r>
-            <w:proofErr w:type="spellStart"/>
-            <w:r>
-              <w:rPr>
-                <w:rFonts w:ascii="Arial" w:hAnsi="Arial" w:cs="Arial"/>
-                <w:b/>
-                <w:sz w:val="20"/>
-                <w:szCs w:val="20"/>
-              </w:rPr>
-              <w:t>Postcondiciones</w:t>
-            </w:r>
-            <w:proofErr w:type="spellEnd"/>
-            <w:r>
-              <w:rPr>
-                <w:rFonts w:ascii="Arial" w:hAnsi="Arial" w:cs="Arial"/>
-                <w:b/>
-                <w:sz w:val="20"/>
-                <w:szCs w:val="20"/>
-              </w:rPr>
-              <w:t>:</w:t>
+              <w:t>5 - Postcondiciones:</w:t>
             </w:r>
           </w:p>
         </w:tc>
@@ -17511,11 +17912,11 @@
       <w:pPr>
         <w:pStyle w:val="Titulo3Facu"/>
       </w:pPr>
-      <w:bookmarkStart w:id="40" w:name="_Toc481792622"/>
+      <w:bookmarkStart w:id="39" w:name="_Toc481792622"/>
       <w:r>
         <w:t>Diagrama de Caso de Uso</w:t>
       </w:r>
-      <w:bookmarkEnd w:id="40"/>
+      <w:bookmarkEnd w:id="39"/>
     </w:p>
     <w:p>
       <w:pPr>
@@ -17545,7 +17946,7 @@
                     </pic:cNvPicPr>
                   </pic:nvPicPr>
                   <pic:blipFill>
-                    <a:blip r:embed="rId31">
+                    <a:blip r:embed="rId32">
                       <a:extLst>
                         <a:ext uri="{28A0092B-C50C-407E-A947-70E740481C1C}">
                           <a14:useLocalDpi xmlns:a14="http://schemas.microsoft.com/office/drawing/2010/main" val="0"/>
@@ -17581,12 +17982,12 @@
       <w:pPr>
         <w:pStyle w:val="Titulo3Facu"/>
       </w:pPr>
-      <w:bookmarkStart w:id="41" w:name="_Toc481792623"/>
+      <w:bookmarkStart w:id="40" w:name="_Toc481792623"/>
       <w:r>
         <w:lastRenderedPageBreak/>
         <w:t>Diagrama de Secuencia</w:t>
       </w:r>
-      <w:bookmarkEnd w:id="41"/>
+      <w:bookmarkEnd w:id="40"/>
     </w:p>
     <w:p>
       <w:pPr>
@@ -17616,7 +18017,7 @@
                     </pic:cNvPicPr>
                   </pic:nvPicPr>
                   <pic:blipFill>
-                    <a:blip r:embed="rId32">
+                    <a:blip r:embed="rId33">
                       <a:extLst>
                         <a:ext uri="{28A0092B-C50C-407E-A947-70E740481C1C}">
                           <a14:useLocalDpi xmlns:a14="http://schemas.microsoft.com/office/drawing/2010/main" val="0"/>
@@ -17652,12 +18053,12 @@
       <w:pPr>
         <w:pStyle w:val="Titulo3Facu"/>
       </w:pPr>
-      <w:bookmarkStart w:id="42" w:name="_Toc481792624"/>
+      <w:bookmarkStart w:id="41" w:name="_Toc481792624"/>
       <w:r>
         <w:lastRenderedPageBreak/>
         <w:t>Diagrama de Clases</w:t>
       </w:r>
-      <w:bookmarkEnd w:id="42"/>
+      <w:bookmarkEnd w:id="41"/>
     </w:p>
     <w:p>
       <w:pPr>
@@ -17687,7 +18088,7 @@
                     </pic:cNvPicPr>
                   </pic:nvPicPr>
                   <pic:blipFill>
-                    <a:blip r:embed="rId33">
+                    <a:blip r:embed="rId34">
                       <a:extLst>
                         <a:ext uri="{28A0092B-C50C-407E-A947-70E740481C1C}">
                           <a14:useLocalDpi xmlns:a14="http://schemas.microsoft.com/office/drawing/2010/main" val="0"/>
@@ -17723,12 +18124,12 @@
       <w:pPr>
         <w:pStyle w:val="Titulo3Facu"/>
       </w:pPr>
-      <w:bookmarkStart w:id="43" w:name="_Toc481792625"/>
+      <w:bookmarkStart w:id="42" w:name="_Toc481792625"/>
       <w:r>
         <w:lastRenderedPageBreak/>
         <w:t>Diagrama Entidad-Relación</w:t>
       </w:r>
-      <w:bookmarkEnd w:id="43"/>
+      <w:bookmarkEnd w:id="42"/>
     </w:p>
     <w:p>
       <w:pPr>
@@ -17757,7 +18158,7 @@
                     </pic:cNvPicPr>
                   </pic:nvPicPr>
                   <pic:blipFill>
-                    <a:blip r:embed="rId34">
+                    <a:blip r:embed="rId35">
                       <a:extLst>
                         <a:ext uri="{28A0092B-C50C-407E-A947-70E740481C1C}">
                           <a14:useLocalDpi xmlns:a14="http://schemas.microsoft.com/office/drawing/2010/main" val="0"/>
@@ -17793,12 +18194,12 @@
       <w:pPr>
         <w:pStyle w:val="Titulo3Facu"/>
       </w:pPr>
-      <w:bookmarkStart w:id="44" w:name="_Toc481792626"/>
+      <w:bookmarkStart w:id="43" w:name="_Toc481792626"/>
       <w:r>
         <w:lastRenderedPageBreak/>
         <w:t>Pantalla</w:t>
       </w:r>
-      <w:bookmarkEnd w:id="44"/>
+      <w:bookmarkEnd w:id="43"/>
     </w:p>
     <w:p>
       <w:pPr>
@@ -17812,9 +18213,9 @@
         </w:rPr>
         <w:drawing>
           <wp:inline distT="0" distB="0" distL="0" distR="0">
-            <wp:extent cx="4943475" cy="3257550"/>
-            <wp:effectExtent l="19050" t="19050" r="28575" b="19050"/>
-            <wp:docPr id="43" name="Imagen 43" descr="C:\Users\Facu\AppData\Local\Microsoft\Windows\INetCache\Content.Word\ss (2017-05-06 at 03.02.24).jpg"/>
+            <wp:extent cx="4914900" cy="3257550"/>
+            <wp:effectExtent l="0" t="0" r="0" b="0"/>
+            <wp:docPr id="28" name="Imagen 28" descr="C:\Users\Facu\AppData\Local\Microsoft\Windows\INetCache\Content.Word\ss (2017-05-06 at 11.25.33).jpg"/>
             <wp:cNvGraphicFramePr>
               <a:graphicFrameLocks xmlns:a="http://schemas.openxmlformats.org/drawingml/2006/main" noChangeAspect="1"/>
             </wp:cNvGraphicFramePr>
@@ -17822,13 +18223,13 @@
               <a:graphicData uri="http://schemas.openxmlformats.org/drawingml/2006/picture">
                 <pic:pic xmlns:pic="http://schemas.openxmlformats.org/drawingml/2006/picture">
                   <pic:nvPicPr>
-                    <pic:cNvPr id="0" name="Picture 21" descr="C:\Users\Facu\AppData\Local\Microsoft\Windows\INetCache\Content.Word\ss (2017-05-06 at 03.02.24).jpg"/>
+                    <pic:cNvPr id="0" name="Picture 15" descr="C:\Users\Facu\AppData\Local\Microsoft\Windows\INetCache\Content.Word\ss (2017-05-06 at 11.25.33).jpg"/>
                     <pic:cNvPicPr>
                       <a:picLocks noChangeAspect="1" noChangeArrowheads="1"/>
                     </pic:cNvPicPr>
                   </pic:nvPicPr>
                   <pic:blipFill>
-                    <a:blip r:embed="rId35">
+                    <a:blip r:embed="rId16">
                       <a:extLst>
                         <a:ext uri="{28A0092B-C50C-407E-A947-70E740481C1C}">
                           <a14:useLocalDpi xmlns:a14="http://schemas.microsoft.com/office/drawing/2010/main" val="0"/>
@@ -17843,16 +18244,14 @@
                   <pic:spPr bwMode="auto">
                     <a:xfrm>
                       <a:off x="0" y="0"/>
-                      <a:ext cx="4943475" cy="3257550"/>
+                      <a:ext cx="4914900" cy="3257550"/>
                     </a:xfrm>
                     <a:prstGeom prst="rect">
                       <a:avLst/>
                     </a:prstGeom>
                     <a:noFill/>
                     <a:ln>
-                      <a:solidFill>
-                        <a:schemeClr val="tx1"/>
-                      </a:solidFill>
+                      <a:noFill/>
                     </a:ln>
                   </pic:spPr>
                 </pic:pic>
@@ -17885,6 +18284,8 @@
         <w:pStyle w:val="CuerpoFacu"/>
         <w:jc w:val="center"/>
       </w:pPr>
+      <w:bookmarkStart w:id="44" w:name="_GoBack"/>
+      <w:bookmarkEnd w:id="44"/>
     </w:p>
     <w:p>
       <w:pPr>
@@ -18758,27 +19159,7 @@
                 <w:sz w:val="20"/>
                 <w:szCs w:val="20"/>
               </w:rPr>
-              <w:t xml:space="preserve">5 - </w:t>
-            </w:r>
-            <w:proofErr w:type="spellStart"/>
-            <w:r>
-              <w:rPr>
-                <w:rFonts w:ascii="Arial" w:hAnsi="Arial" w:cs="Arial"/>
-                <w:b/>
-                <w:sz w:val="20"/>
-                <w:szCs w:val="20"/>
-              </w:rPr>
-              <w:t>Postcondiciones</w:t>
-            </w:r>
-            <w:proofErr w:type="spellEnd"/>
-            <w:r>
-              <w:rPr>
-                <w:rFonts w:ascii="Arial" w:hAnsi="Arial" w:cs="Arial"/>
-                <w:b/>
-                <w:sz w:val="20"/>
-                <w:szCs w:val="20"/>
-              </w:rPr>
-              <w:t>:</w:t>
+              <w:t>5 - Postcondiciones:</w:t>
             </w:r>
           </w:p>
         </w:tc>
@@ -19220,7 +19601,6 @@
         <w:docPartUnique/>
       </w:docPartObj>
     </w:sdtPr>
-    <w:sdtEndPr/>
     <w:sdtContent>
       <w:p>
         <w:pPr>
@@ -19395,7 +19775,7 @@
                                     <w:szCs w:val="36"/>
                                     <w:lang w:val="es-ES"/>
                                   </w:rPr>
-                                  <w:t>33</w:t>
+                                  <w:t>20</w:t>
                                 </w:r>
                                 <w:r>
                                   <w:rPr>
@@ -19475,7 +19855,7 @@
                               <w:szCs w:val="36"/>
                               <w:lang w:val="es-ES"/>
                             </w:rPr>
-                            <w:t>33</w:t>
+                            <w:t>20</w:t>
                           </w:r>
                           <w:r>
                             <w:rPr>
@@ -19978,21 +20358,12 @@
               <w:u w:val="single"/>
             </w:rPr>
           </w:pPr>
-          <w:proofErr w:type="spellStart"/>
           <w:r>
             <w:rPr>
               <w:rFonts w:ascii="Arial" w:hAnsi="Arial" w:cs="Arial"/>
               <w:szCs w:val="24"/>
             </w:rPr>
-            <w:t>EvOrg</w:t>
-          </w:r>
-          <w:proofErr w:type="spellEnd"/>
-          <w:r>
-            <w:rPr>
-              <w:rFonts w:ascii="Arial" w:hAnsi="Arial" w:cs="Arial"/>
-              <w:szCs w:val="24"/>
-            </w:rPr>
-            <w:t xml:space="preserve">: </w:t>
+            <w:t xml:space="preserve">EvOrg: </w:t>
           </w:r>
           <w:r>
             <w:rPr>
@@ -24799,7 +25170,7 @@
 </file>
 
 <file path=customXml/itemProps1.xml><?xml version="1.0" encoding="utf-8"?>
-<ds:datastoreItem xmlns:ds="http://schemas.openxmlformats.org/officeDocument/2006/customXml" ds:itemID="{5686C62B-076C-468E-8914-90D8C3021744}">
+<ds:datastoreItem xmlns:ds="http://schemas.openxmlformats.org/officeDocument/2006/customXml" ds:itemID="{9EE956BB-7161-484D-ABA5-899F30975217}">
   <ds:schemaRefs>
     <ds:schemaRef ds:uri="http://schemas.openxmlformats.org/officeDocument/2006/bibliography"/>
   </ds:schemaRefs>

</xml_diff>